<commit_message>
Attempted changing the update_jacobian to exclude the background state vector element; this failed and will be undone shortly
</commit_message>
<xml_diff>
--- a/paper/draft_R6.docx
+++ b/paper/draft_R6.docx
@@ -17345,16 +17345,7 @@
           <w:rFonts w:ascii="Times New Roman" w:hAnsi="Times New Roman" w:cs="Times New Roman"/>
           <w:sz w:val="22"/>
         </w:rPr>
-        <w:t xml:space="preserve">can be </w:t>
-      </w:r>
-      <w:commentRangeStart w:id="17"/>
-      <w:commentRangeStart w:id="18"/>
-      <w:r>
-        <w:rPr>
-          <w:rFonts w:ascii="Times New Roman" w:hAnsi="Times New Roman" w:cs="Times New Roman"/>
-          <w:sz w:val="22"/>
-        </w:rPr>
-        <w:t>constructed by calculating the linear relationship between emissions and observations for the most important patterns of information content rather than</w:t>
+        <w:t>can be constructed by calculating the linear relationship between emissions and observations for the most important patterns of information content rather than</w:t>
       </w:r>
       <w:r>
         <w:rPr>
@@ -17382,28 +17373,7 @@
           <w:rFonts w:ascii="Times New Roman" w:hAnsi="Times New Roman" w:cs="Times New Roman"/>
           <w:sz w:val="22"/>
         </w:rPr>
-        <w:t xml:space="preserve">s. </w:t>
-      </w:r>
-      <w:commentRangeEnd w:id="17"/>
-      <w:r>
-        <w:rPr>
-          <w:rStyle w:val="CommentReference"/>
-        </w:rPr>
-        <w:commentReference w:id="17"/>
-      </w:r>
-      <w:commentRangeEnd w:id="18"/>
-      <w:r>
-        <w:rPr>
-          <w:rStyle w:val="CommentReference"/>
-        </w:rPr>
-        <w:commentReference w:id="18"/>
-      </w:r>
-      <w:r>
-        <w:rPr>
-          <w:rFonts w:ascii="Times New Roman" w:hAnsi="Times New Roman" w:cs="Times New Roman"/>
-          <w:sz w:val="22"/>
-        </w:rPr>
-        <w:t xml:space="preserve">A low-rank Jacobian corresponds to the state space shown in the lower left panel of Figure 1. </w:t>
+        <w:t xml:space="preserve">s. A low-rank Jacobian corresponds to the state space shown in the lower left panel of Figure 1. </w:t>
       </w:r>
       <w:r>
         <w:rPr>
@@ -19693,7 +19663,7 @@
         </w:rPr>
         <w:t xml:space="preserve"> </w:t>
       </w:r>
-      <w:commentRangeStart w:id="19"/>
+      <w:commentRangeStart w:id="17"/>
       <w:r>
         <w:rPr>
           <w:rFonts w:ascii="Times New Roman" w:eastAsiaTheme="minorEastAsia" w:hAnsi="Times New Roman" w:cs="Times New Roman"/>
@@ -19722,12 +19692,12 @@
         </w:rPr>
         <w:t xml:space="preserve"> </w:t>
       </w:r>
-      <w:commentRangeEnd w:id="19"/>
+      <w:commentRangeEnd w:id="17"/>
       <w:r>
         <w:rPr>
           <w:rStyle w:val="CommentReference"/>
         </w:rPr>
-        <w:commentReference w:id="19"/>
+        <w:commentReference w:id="17"/>
       </w:r>
       <w:r>
         <w:rPr>
@@ -20850,8 +20820,6 @@
         </w:rPr>
         <w:t>is not informed by the forward model, we expect that</w:t>
       </w:r>
-      <w:commentRangeStart w:id="20"/>
-      <w:commentRangeStart w:id="21"/>
       <w:r>
         <w:rPr>
           <w:rFonts w:ascii="Times New Roman" w:eastAsiaTheme="minorEastAsia" w:hAnsi="Times New Roman" w:cs="Times New Roman"/>
@@ -20892,7 +20860,21 @@
           <w:rFonts w:ascii="Times New Roman" w:eastAsiaTheme="minorEastAsia" w:hAnsi="Times New Roman" w:cs="Times New Roman"/>
           <w:sz w:val="22"/>
         </w:rPr>
-        <w:t xml:space="preserve"> since much of its structure is determined by the prior error covariance matrix and observational density (Section 2.1)</w:t>
+        <w:t xml:space="preserve"> </w:t>
+      </w:r>
+      <w:r>
+        <w:rPr>
+          <w:rFonts w:ascii="Times New Roman" w:eastAsiaTheme="minorEastAsia" w:hAnsi="Times New Roman" w:cs="Times New Roman"/>
+          <w:sz w:val="22"/>
+        </w:rPr>
+        <w:t>because</w:t>
+      </w:r>
+      <w:r>
+        <w:rPr>
+          <w:rFonts w:ascii="Times New Roman" w:eastAsiaTheme="minorEastAsia" w:hAnsi="Times New Roman" w:cs="Times New Roman"/>
+          <w:sz w:val="22"/>
+        </w:rPr>
+        <w:t xml:space="preserve"> much of its structure is determined by the prior error covariance matrix and observational density (Section 2.1)</w:t>
       </w:r>
       <w:r>
         <w:rPr>
@@ -20900,20 +20882,6 @@
           <w:sz w:val="22"/>
         </w:rPr>
         <w:t>.</w:t>
-      </w:r>
-      <w:commentRangeEnd w:id="20"/>
-      <w:r>
-        <w:rPr>
-          <w:rStyle w:val="CommentReference"/>
-        </w:rPr>
-        <w:commentReference w:id="20"/>
-      </w:r>
-      <w:commentRangeEnd w:id="21"/>
-      <w:r>
-        <w:rPr>
-          <w:rStyle w:val="CommentReference"/>
-        </w:rPr>
-        <w:commentReference w:id="21"/>
       </w:r>
       <w:r>
         <w:rPr>
@@ -21376,7 +21344,7 @@
           <w:color w:val="000000" w:themeColor="text1"/>
           <w:sz w:val="22"/>
         </w:rPr>
-        <w:t xml:space="preserve">We use GOSAT rather than TROPOMI because the data is currently better validated </w:t>
+        <w:t>Although TROPOMI now provides higher density observations, using GOSAT allows us</w:t>
       </w:r>
       <w:r>
         <w:rPr>
@@ -21384,7 +21352,7 @@
           <w:color w:val="000000" w:themeColor="text1"/>
           <w:sz w:val="22"/>
         </w:rPr>
-        <w:fldChar w:fldCharType="begin" w:fldLock="1"/>
+        <w:t xml:space="preserve"> to</w:t>
       </w:r>
       <w:r>
         <w:rPr>
@@ -21392,7 +21360,7 @@
           <w:color w:val="000000" w:themeColor="text1"/>
           <w:sz w:val="22"/>
         </w:rPr>
-        <w:instrText>ADDIN CSL_CITATION {"citationItems":[{"id":"ITEM-1","itemData":{"DOI":"10.1016/j.rse.2013.04.024","ISSN":"00344257","abstract":"The GHG-CCI project is one of several projects of the European Space Agency's (ESA) Climate Change Initiative (CCI). The goal of the CCI is to generate and deliver data sets of various satellite-derived Essential Climate Variables (ECVs) in line with GCOS (Global Climate Observing System) requirements. The \"ECV Greenhouse Gases\" (ECV GHG) is the global distribution of important climate relevant gases - atmospheric CO2 and CH4 - with a quality sufficient to obtain information on regional CO2 and CH4 sources and sinks. Two satellite instruments deliver the main input data for GHG-CCI: SCIAMACHY/ENVISAT and TANSO-FTS/GOSAT. The first order priority goal of GHG-CCI is the further development of retrieval algorithms for near-surface-sensitive column-averaged dry air mole fractions of CO2 and CH4, denoted XCO2 and XCH4, to meet the demanding user requirements. GHG-CCI focuses on four core data products: XCO2 from SCIAMACHY and TANSO and XCH4 from the same two sensors. For each of the four core data products at least two candidate retrieval algorithms have been independently further developed and the corresponding data products have been quality-assessed and inter-compared. This activity is referred to as \"Round Robin\" (RR) activity within the CCI. The main goal of the RR was to identify for each of the four core products which algorithms should be used to generate the Climate Research Data Package (CRDP). The CRDP will essentially be the first version of the ECV GHG. This manuscript gives an overview of the GHG-CCI RR and related activities. This comprises the establishment of the user requirements, the improvement of the candidate retrieval algorithms and comparisons with ground-based observations and models. The manuscript summarizes the final RR algorithm selection decision and its justification. Comparison with ground-based Total Carbon Column Observing Network (TCCON) data indicates that the \"breakthrough\" single measurement precision requirement has been met for SCIAMACHY and TANSO XCO2 (&lt;3ppm) and TANSO XCH4 (&lt;17ppb). The achieved relative accuracy for XCH4 is 3-15ppb for SCIAMACHY and 2-8ppb for TANSO depending on algorithm and time period. Meeting the 0.5ppm systematic error requirement for XCO2 remains a challenge: approximately 1ppm has been achieved at the validation sites but also larger differences have been found in regions remote from TCCON. More research is needed to identify the causes for the observed differences. In this context GHG-CCI su…","author":[{"dropping-particle":"","family":"Buchwitz","given":"M.","non-dropping-particle":"","parse-names":false,"suffix":""},{"dropping-particle":"","family":"Reuter","given":"M.","non-dropping-particle":"","parse-names":false,"suffix":""},{"dropping-particle":"","family":"Schneising","given":"O.","non-dropping-particle":"","parse-names":false,"suffix":""},{"dropping-particle":"","family":"Boesch","given":"H.","non-dropping-particle":"","parse-names":false,"suffix":""},{"dropping-particle":"","family":"Guerlet","given":"S.","non-dropping-particle":"","parse-names":false,"suffix":""},{"dropping-particle":"","family":"Dils","given":"B.","non-dropping-particle":"","parse-names":false,"suffix":""},{"dropping-particle":"","family":"Aben","given":"I.","non-dropping-particle":"","parse-names":false,"suffix":""},{"dropping-particle":"","family":"Armante","given":"R.","non-dropping-particle":"","parse-names":false,"suffix":""},{"dropping-particle":"","family":"Bergamaschi","given":"P.","non-dropping-particle":"","parse-names":false,"suffix":""},{"dropping-particle":"","family":"Blumenstock","given":"T.","non-dropping-particle":"","parse-names":false,"suffix":""},{"dropping-particle":"","family":"Bovensmann","given":"H.","non-dropping-particle":"","parse-names":false,"suffix":""},{"dropping-particle":"","family":"Brunner","given":"D.","non-dropping-particle":"","parse-names":false,"suffix":""},{"dropping-particle":"","family":"Buchmann","given":"B.","non-dropping-particle":"","parse-names":false,"suffix":""},{"dropping-particle":"","family":"Burrows","given":"J. P.","non-dropping-particle":"","parse-names":false,"suffix":""},{"dropping-particle":"","family":"Butz","given":"A.","non-dropping-particle":"","parse-names":false,"suffix":""},{"dropping-particle":"","family":"Chédin","given":"A.","non-dropping-particle":"","parse-names":false,"suffix":""},{"dropping-particle":"","family":"Chevallier","given":"F.","non-dropping-particle":"","parse-names":false,"suffix":""},{"dropping-particle":"","family":"Crevoisier","given":"C. D.","non-dropping-particle":"","parse-names":false,"suffix":""},{"dropping-particle":"","family":"Deutscher","given":"N. M.","non-dropping-particle":"","parse-names":false,"suffix":""},{"dropping-particle":"","family":"Frankenberg","given":"C.","non-dropping-particle":"","parse-names":false,"suffix":""},{"dropping-particle":"","family":"Hase","given":"F.","non-dropping-particle":"","parse-names":false,"suffix":""},{"dropping-particle":"","family":"Hasekamp","given":"O. P.","non-dropping-particle":"","parse-names":false,"suffix":""},{"dropping-particle":"","family":"Heymann","given":"J.","non-dropping-particle":"","parse-names":false,"suffix":""},{"dropping-particle":"","family":"Kaminski","given":"T.","non-dropping-particle":"","parse-names":false,"suffix":""},{"dropping-particle":"","family":"Laeng","given":"A.","non-dropping-particle":"","parse-names":false,"suffix":""},{"dropping-particle":"","family":"Lichtenberg","given":"G.","non-dropping-particle":"","parse-names":false,"suffix":""},{"dropping-particle":"","family":"Mazière","given":"M.","non-dropping-particle":"De","parse-names":false,"suffix":""},{"dropping-particle":"","family":"Noël","given":"S.","non-dropping-particle":"","parse-names":false,"suffix":""},{"dropping-particle":"","family":"Notholt","given":"J.","non-dropping-particle":"","parse-names":false,"suffix":""},{"dropping-particle":"","family":"Orphal","given":"J.","non-dropping-particle":"","parse-names":false,"suffix":""},{"dropping-particle":"","family":"Popp","given":"C.","non-dropping-particle":"","parse-names":false,"suffix":""},{"dropping-particle":"","family":"Parker","given":"R.","non-dropping-particle":"","parse-names":false,"suffix":""},{"dropping-particle":"","family":"Scholze","given":"M.","non-dropping-particle":"","parse-names":false,"suffix":""},{"dropping-particle":"","family":"Sussmann","given":"R.","non-dropping-particle":"","parse-names":false,"suffix":""},{"dropping-particle":"","family":"Stiller","given":"G. P.","non-dropping-particle":"","parse-names":false,"suffix":""},{"dropping-particle":"","family":"Warneke","given":"T.","non-dropping-particle":"","parse-names":false,"suffix":""},{"dropping-particle":"","family":"Zehner","given":"C.","non-dropping-particle":"","parse-names":false,"suffix":""},{"dropping-particle":"","family":"Bril","given":"A.","non-dropping-particle":"","parse-names":false,"suffix":""},{"dropping-particle":"","family":"Crisp","given":"D.","non-dropping-particle":"","parse-names":false,"suffix":""},{"dropping-particle":"","family":"Griffith","given":"D. W.T.","non-dropping-particle":"","parse-names":false,"suffix":""},{"dropping-particle":"","family":"Kuze","given":"A.","non-dropping-particle":"","parse-names":false,"suffix":""},{"dropping-particle":"","family":"O'Dell","given":"C.","non-dropping-particle":"","parse-names":false,"suffix":""},{"dropping-particle":"","family":"Oshchepkov","given":"S.","non-dropping-particle":"","parse-names":false,"suffix":""},{"dropping-particle":"","family":"Sherlock","given":"V.","non-dropping-particle":"","parse-names":false,"suffix":""},{"dropping-particle":"","family":"Suto","given":"H.","non-dropping-particle":"","parse-names":false,"suffix":""},{"dropping-particle":"","family":"Wennberg","given":"P.","non-dropping-particle":"","parse-names":false,"suffix":""},{"dropping-particle":"","family":"Wunch","given":"D.","non-dropping-particle":"","parse-names":false,"suffix":""},{"dropping-particle":"","family":"Yokota","given":"T.","non-dropping-particle":"","parse-names":false,"suffix":""},{"dropping-particle":"","family":"Yoshida","given":"Y.","non-dropping-particle":"","parse-names":false,"suffix":""}],"container-title":"Remote Sensing of Environment","id":"ITEM-1","issued":{"date-parts":[["2015"]]},"page":"344-362","title":"The Greenhouse Gas Climate Change Initiative (GHG-CCI): Comparison and quality assessment of near-surface-sensitive satellite-derived CO2 and CH4 global data sets","type":"article-journal","volume":"162"},"uris":["http://www.mendeley.com/documents/?uuid=3393fb3b-f056-464a-b530-4e633ae97989"]}],"mendeley":{"formattedCitation":"(Buchwitz et al. 2015)","plainTextFormattedCitation":"(Buchwitz et al. 2015)","previouslyFormattedCitation":"(Buchwitz et al. 2015)"},"properties":{"noteIndex":0},"schema":"https://github.com/citation-style-language/schema/raw/master/csl-citation.json"}</w:instrText>
+        <w:t xml:space="preserve"> follow </w:t>
       </w:r>
       <w:r>
         <w:rPr>
@@ -21400,32 +21368,34 @@
           <w:color w:val="000000" w:themeColor="text1"/>
           <w:sz w:val="22"/>
         </w:rPr>
-        <w:fldChar w:fldCharType="separate"/>
-      </w:r>
-      <w:r>
-        <w:rPr>
-          <w:rFonts w:ascii="Times New Roman" w:hAnsi="Times New Roman" w:cs="Times New Roman"/>
-          <w:noProof/>
+        <w:t xml:space="preserve">the framework developed by </w:t>
+      </w:r>
+      <w:proofErr w:type="spellStart"/>
+      <w:r>
+        <w:rPr>
+          <w:rFonts w:ascii="Times New Roman" w:hAnsi="Times New Roman" w:cs="Times New Roman"/>
           <w:color w:val="000000" w:themeColor="text1"/>
           <w:sz w:val="22"/>
         </w:rPr>
-        <w:t>(Buchwitz et al. 2015)</w:t>
-      </w:r>
+        <w:t>Maasakkers</w:t>
+      </w:r>
+      <w:proofErr w:type="spellEnd"/>
       <w:r>
         <w:rPr>
           <w:rFonts w:ascii="Times New Roman" w:hAnsi="Times New Roman" w:cs="Times New Roman"/>
           <w:color w:val="000000" w:themeColor="text1"/>
           <w:sz w:val="22"/>
         </w:rPr>
-        <w:fldChar w:fldCharType="end"/>
-      </w:r>
+        <w:t xml:space="preserve"> (</w:t>
+      </w:r>
+      <w:commentRangeStart w:id="18"/>
       <w:r>
         <w:rPr>
           <w:rFonts w:ascii="Times New Roman" w:hAnsi="Times New Roman" w:cs="Times New Roman"/>
           <w:color w:val="000000" w:themeColor="text1"/>
           <w:sz w:val="22"/>
         </w:rPr>
-        <w:t>. It also allows us to</w:t>
+        <w:t>20</w:t>
       </w:r>
       <w:r>
         <w:rPr>
@@ -21433,57 +21403,14 @@
           <w:color w:val="000000" w:themeColor="text1"/>
           <w:sz w:val="22"/>
         </w:rPr>
-        <w:t xml:space="preserve"> follow </w:t>
-      </w:r>
-      <w:r>
-        <w:rPr>
-          <w:rFonts w:ascii="Times New Roman" w:hAnsi="Times New Roman" w:cs="Times New Roman"/>
-          <w:color w:val="000000" w:themeColor="text1"/>
-          <w:sz w:val="22"/>
-        </w:rPr>
-        <w:t xml:space="preserve">the framework developed by </w:t>
-      </w:r>
-      <w:proofErr w:type="spellStart"/>
-      <w:r>
-        <w:rPr>
-          <w:rFonts w:ascii="Times New Roman" w:hAnsi="Times New Roman" w:cs="Times New Roman"/>
-          <w:color w:val="000000" w:themeColor="text1"/>
-          <w:sz w:val="22"/>
-        </w:rPr>
-        <w:t>Maasakkers</w:t>
-      </w:r>
-      <w:proofErr w:type="spellEnd"/>
-      <w:r>
-        <w:rPr>
-          <w:rFonts w:ascii="Times New Roman" w:hAnsi="Times New Roman" w:cs="Times New Roman"/>
-          <w:color w:val="000000" w:themeColor="text1"/>
-          <w:sz w:val="22"/>
-        </w:rPr>
-        <w:t xml:space="preserve"> (</w:t>
-      </w:r>
-      <w:commentRangeStart w:id="22"/>
-      <w:r>
-        <w:rPr>
-          <w:rFonts w:ascii="Times New Roman" w:hAnsi="Times New Roman" w:cs="Times New Roman"/>
-          <w:color w:val="000000" w:themeColor="text1"/>
-          <w:sz w:val="22"/>
-        </w:rPr>
-        <w:t>20</w:t>
-      </w:r>
-      <w:r>
-        <w:rPr>
-          <w:rFonts w:ascii="Times New Roman" w:hAnsi="Times New Roman" w:cs="Times New Roman"/>
-          <w:color w:val="000000" w:themeColor="text1"/>
-          <w:sz w:val="22"/>
-        </w:rPr>
         <w:t>19</w:t>
       </w:r>
-      <w:commentRangeEnd w:id="22"/>
+      <w:commentRangeEnd w:id="18"/>
       <w:r>
         <w:rPr>
           <w:rStyle w:val="CommentReference"/>
         </w:rPr>
-        <w:commentReference w:id="22"/>
+        <w:commentReference w:id="18"/>
       </w:r>
       <w:r>
         <w:rPr>
@@ -21597,7 +21524,7 @@
           <w:color w:val="000000" w:themeColor="text1"/>
           <w:sz w:val="22"/>
         </w:rPr>
-        <w:t xml:space="preserve"> = 2,098,</w:t>
+        <w:t xml:space="preserve"> = 2098,</w:t>
       </w:r>
       <w:r>
         <w:rPr>
@@ -21653,7 +21580,7 @@
           <w:color w:val="000000" w:themeColor="text1"/>
           <w:sz w:val="22"/>
         </w:rPr>
-        <w:t xml:space="preserve">TROPOMI data, </w:t>
+        <w:t xml:space="preserve">TROPOMI data, we artificially increase the information </w:t>
       </w:r>
       <w:r>
         <w:rPr>
@@ -21661,7 +21588,7 @@
           <w:color w:val="000000" w:themeColor="text1"/>
           <w:sz w:val="22"/>
         </w:rPr>
-        <w:t xml:space="preserve">which </w:t>
+        <w:t xml:space="preserve">content of </w:t>
       </w:r>
       <w:r>
         <w:rPr>
@@ -21669,7 +21596,7 @@
           <w:color w:val="000000" w:themeColor="text1"/>
           <w:sz w:val="22"/>
         </w:rPr>
-        <w:t xml:space="preserve">we anticipate will have </w:t>
+        <w:t>the</w:t>
       </w:r>
       <w:r>
         <w:rPr>
@@ -21677,7 +21604,7 @@
           <w:color w:val="000000" w:themeColor="text1"/>
           <w:sz w:val="22"/>
         </w:rPr>
-        <w:t xml:space="preserve">higher information content than the sparse GOSAT data, </w:t>
+        <w:t xml:space="preserve"> GOSAT </w:t>
       </w:r>
       <w:r>
         <w:rPr>
@@ -21685,15 +21612,7 @@
           <w:color w:val="000000" w:themeColor="text1"/>
           <w:sz w:val="22"/>
         </w:rPr>
-        <w:t xml:space="preserve">we artificially increase the information </w:t>
-      </w:r>
-      <w:r>
-        <w:rPr>
-          <w:rFonts w:ascii="Times New Roman" w:hAnsi="Times New Roman" w:cs="Times New Roman"/>
-          <w:color w:val="000000" w:themeColor="text1"/>
-          <w:sz w:val="22"/>
-        </w:rPr>
-        <w:t>content of our GOSAT inversion</w:t>
+        <w:t>data</w:t>
       </w:r>
       <w:r>
         <w:rPr>
@@ -22482,17 +22401,17 @@
             <w:color w:val="000000" w:themeColor="text1"/>
             <w:sz w:val="22"/>
           </w:rPr>
-          <m:t>γ=20</m:t>
+          <m:t>γ=2</m:t>
+        </m:r>
+        <m:r>
+          <w:rPr>
+            <w:rFonts w:ascii="Cambria Math" w:hAnsi="Cambria Math" w:cs="Times New Roman"/>
+            <w:color w:val="000000" w:themeColor="text1"/>
+            <w:sz w:val="22"/>
+          </w:rPr>
+          <m:t>0</m:t>
         </m:r>
       </m:oMath>
-      <w:r>
-        <w:rPr>
-          <w:rFonts w:ascii="Times New Roman" w:eastAsiaTheme="minorEastAsia" w:hAnsi="Times New Roman" w:cs="Times New Roman"/>
-          <w:color w:val="000000" w:themeColor="text1"/>
-          <w:sz w:val="22"/>
-        </w:rPr>
-        <w:t xml:space="preserve"> in all inversions</w:t>
-      </w:r>
       <w:r>
         <w:rPr>
           <w:rFonts w:ascii="Times New Roman" w:eastAsiaTheme="minorEastAsia" w:hAnsi="Times New Roman" w:cs="Times New Roman"/>
@@ -22551,6 +22470,54 @@
         </w:rPr>
         <w:t xml:space="preserve"> increases the DOFS from 40 to 216.</w:t>
       </w:r>
+      <w:r>
+        <w:rPr>
+          <w:rFonts w:ascii="Times New Roman" w:eastAsiaTheme="minorEastAsia" w:hAnsi="Times New Roman" w:cs="Times New Roman"/>
+          <w:color w:val="000000" w:themeColor="text1"/>
+          <w:sz w:val="22"/>
+        </w:rPr>
+        <w:t xml:space="preserve"> The </w:t>
+      </w:r>
+      <w:r>
+        <w:rPr>
+          <w:rFonts w:ascii="Times New Roman" w:eastAsiaTheme="minorEastAsia" w:hAnsi="Times New Roman" w:cs="Times New Roman"/>
+          <w:color w:val="000000" w:themeColor="text1"/>
+          <w:sz w:val="22"/>
+        </w:rPr>
+        <w:t>significant</w:t>
+      </w:r>
+      <w:r>
+        <w:rPr>
+          <w:rFonts w:ascii="Times New Roman" w:eastAsiaTheme="minorEastAsia" w:hAnsi="Times New Roman" w:cs="Times New Roman"/>
+          <w:color w:val="000000" w:themeColor="text1"/>
+          <w:sz w:val="22"/>
+        </w:rPr>
+        <w:t xml:space="preserve"> increase in DOFS </w:t>
+      </w:r>
+      <w:r>
+        <w:rPr>
+          <w:rFonts w:ascii="Times New Roman" w:eastAsiaTheme="minorEastAsia" w:hAnsi="Times New Roman" w:cs="Times New Roman"/>
+          <w:color w:val="000000" w:themeColor="text1"/>
+          <w:sz w:val="22"/>
+        </w:rPr>
+        <w:t>also generates</w:t>
+      </w:r>
+      <w:r>
+        <w:rPr>
+          <w:rFonts w:ascii="Times New Roman" w:eastAsiaTheme="minorEastAsia" w:hAnsi="Times New Roman" w:cs="Times New Roman"/>
+          <w:color w:val="000000" w:themeColor="text1"/>
+          <w:sz w:val="22"/>
+        </w:rPr>
+        <w:t xml:space="preserve"> large negative scaling factors </w:t>
+      </w:r>
+      <w:r>
+        <w:rPr>
+          <w:rFonts w:ascii="Times New Roman" w:eastAsiaTheme="minorEastAsia" w:hAnsi="Times New Roman" w:cs="Times New Roman"/>
+          <w:color w:val="000000" w:themeColor="text1"/>
+          <w:sz w:val="22"/>
+        </w:rPr>
+        <w:t>in the posterior solution; the unphysical solution does not affect our demonstration.</w:t>
+      </w:r>
     </w:p>
     <w:p>
       <w:pPr>
@@ -22575,7 +22542,7 @@
           <w:color w:val="000000" w:themeColor="text1"/>
           <w:sz w:val="22"/>
         </w:rPr>
-        <w:t xml:space="preserve">All inversions </w:t>
+        <w:t>We</w:t>
       </w:r>
       <w:r>
         <w:rPr>
@@ -22583,6 +22550,14 @@
           <w:color w:val="000000" w:themeColor="text1"/>
           <w:sz w:val="22"/>
         </w:rPr>
+        <w:t xml:space="preserve"> </w:t>
+      </w:r>
+      <w:r>
+        <w:rPr>
+          <w:rFonts w:ascii="Times New Roman" w:hAnsi="Times New Roman" w:cs="Times New Roman"/>
+          <w:color w:val="000000" w:themeColor="text1"/>
+          <w:sz w:val="22"/>
+        </w:rPr>
         <w:t xml:space="preserve">use the </w:t>
       </w:r>
       <w:r>
@@ -22633,13 +22608,21 @@
         </w:rPr>
         <w:t xml:space="preserve"> </w:t>
       </w:r>
+      <w:commentRangeStart w:id="19"/>
       <w:r>
         <w:rPr>
           <w:rFonts w:ascii="Times New Roman" w:hAnsi="Times New Roman" w:cs="Times New Roman"/>
           <w:color w:val="000000" w:themeColor="text1"/>
           <w:sz w:val="22"/>
         </w:rPr>
-        <w:t xml:space="preserve">0.5º x 0.625º </w:t>
+        <w:t>0.5º x 0.625º</w:t>
+      </w:r>
+      <w:commentRangeEnd w:id="19"/>
+      <w:r>
+        <w:rPr>
+          <w:rStyle w:val="CommentReference"/>
+        </w:rPr>
+        <w:commentReference w:id="19"/>
       </w:r>
       <w:r>
         <w:rPr>
@@ -22647,6 +22630,14 @@
           <w:color w:val="000000" w:themeColor="text1"/>
           <w:sz w:val="22"/>
         </w:rPr>
+        <w:t xml:space="preserve"> </w:t>
+      </w:r>
+      <w:r>
+        <w:rPr>
+          <w:rFonts w:ascii="Times New Roman" w:hAnsi="Times New Roman" w:cs="Times New Roman"/>
+          <w:color w:val="000000" w:themeColor="text1"/>
+          <w:sz w:val="22"/>
+        </w:rPr>
         <w:t>resolution</w:t>
       </w:r>
       <w:r>
@@ -22655,6 +22646,14 @@
           <w:color w:val="000000" w:themeColor="text1"/>
           <w:sz w:val="22"/>
         </w:rPr>
+        <w:t xml:space="preserve"> for July 2009</w:t>
+      </w:r>
+      <w:r>
+        <w:rPr>
+          <w:rFonts w:ascii="Times New Roman" w:hAnsi="Times New Roman" w:cs="Times New Roman"/>
+          <w:color w:val="000000" w:themeColor="text1"/>
+          <w:sz w:val="22"/>
+        </w:rPr>
         <w:t>.</w:t>
       </w:r>
       <w:r>
@@ -22663,7 +22662,7 @@
           <w:color w:val="000000" w:themeColor="text1"/>
           <w:sz w:val="22"/>
         </w:rPr>
-        <w:t xml:space="preserve"> We aggregate native resolution grid boxes to generate a state vector composed of 2,098 1º x 1.25º grid boxes. </w:t>
+        <w:t xml:space="preserve"> We aggregate native resolution grid boxes to generate a state vector composed of 2098 1º x 1.25º grid boxes. </w:t>
       </w:r>
       <w:r>
         <w:rPr>
@@ -22721,7 +22720,7 @@
           <w:color w:val="000000" w:themeColor="text1"/>
           <w:sz w:val="22"/>
         </w:rPr>
-        <w:t>a global GEOS-Chem 4º x 5º</w:t>
+        <w:t xml:space="preserve">a global </w:t>
       </w:r>
       <w:r>
         <w:rPr>
@@ -22729,6 +22728,22 @@
           <w:color w:val="000000" w:themeColor="text1"/>
           <w:sz w:val="22"/>
         </w:rPr>
+        <w:t xml:space="preserve">posterior </w:t>
+      </w:r>
+      <w:r>
+        <w:rPr>
+          <w:rFonts w:ascii="Times New Roman" w:hAnsi="Times New Roman" w:cs="Times New Roman"/>
+          <w:color w:val="000000" w:themeColor="text1"/>
+          <w:sz w:val="22"/>
+        </w:rPr>
+        <w:t>GEOS-Chem 4º x 5º</w:t>
+      </w:r>
+      <w:r>
+        <w:rPr>
+          <w:rFonts w:ascii="Times New Roman" w:hAnsi="Times New Roman" w:cs="Times New Roman"/>
+          <w:color w:val="000000" w:themeColor="text1"/>
+          <w:sz w:val="22"/>
+        </w:rPr>
         <w:t xml:space="preserve"> </w:t>
       </w:r>
       <w:r>
@@ -22737,7 +22752,7 @@
           <w:color w:val="000000" w:themeColor="text1"/>
           <w:sz w:val="22"/>
         </w:rPr>
-        <w:t>simulation for July 200</w:t>
+        <w:t xml:space="preserve">simulation </w:t>
       </w:r>
       <w:r>
         <w:rPr>
@@ -22745,23 +22760,121 @@
           <w:color w:val="000000" w:themeColor="text1"/>
           <w:sz w:val="22"/>
         </w:rPr>
-        <w:t xml:space="preserve">9 driven by </w:t>
-      </w:r>
+        <w:t xml:space="preserve">from </w:t>
+      </w:r>
+      <w:proofErr w:type="spellStart"/>
       <w:r>
         <w:rPr>
           <w:rFonts w:ascii="Times New Roman" w:hAnsi="Times New Roman" w:cs="Times New Roman"/>
           <w:color w:val="000000" w:themeColor="text1"/>
           <w:sz w:val="22"/>
         </w:rPr>
-        <w:t>prior emissions with posterior scaling factors applied</w:t>
-      </w:r>
+        <w:t>Maasakkers</w:t>
+      </w:r>
+      <w:proofErr w:type="spellEnd"/>
       <w:r>
         <w:rPr>
           <w:rFonts w:ascii="Times New Roman" w:hAnsi="Times New Roman" w:cs="Times New Roman"/>
           <w:color w:val="000000" w:themeColor="text1"/>
           <w:sz w:val="22"/>
         </w:rPr>
-        <w:t xml:space="preserve"> as described by </w:t>
+        <w:t xml:space="preserve"> et al. (2019). </w:t>
+      </w:r>
+      <w:r>
+        <w:rPr>
+          <w:rFonts w:ascii="Times New Roman" w:hAnsi="Times New Roman" w:cs="Times New Roman"/>
+          <w:color w:val="000000" w:themeColor="text1"/>
+          <w:sz w:val="22"/>
+        </w:rPr>
+        <w:t>Relative p</w:t>
+      </w:r>
+      <w:r>
+        <w:rPr>
+          <w:rFonts w:ascii="Times New Roman" w:hAnsi="Times New Roman" w:cs="Times New Roman"/>
+          <w:color w:val="000000" w:themeColor="text1"/>
+          <w:sz w:val="22"/>
+        </w:rPr>
+        <w:t xml:space="preserve">rior emissions, </w:t>
+      </w:r>
+      <w:r>
+        <w:rPr>
+          <w:rFonts w:ascii="Times New Roman" w:hAnsi="Times New Roman" w:cs="Times New Roman"/>
+          <w:color w:val="000000" w:themeColor="text1"/>
+          <w:sz w:val="22"/>
+        </w:rPr>
+        <w:t xml:space="preserve">relative </w:t>
+      </w:r>
+      <w:r>
+        <w:rPr>
+          <w:rFonts w:ascii="Times New Roman" w:hAnsi="Times New Roman" w:cs="Times New Roman"/>
+          <w:color w:val="000000" w:themeColor="text1"/>
+          <w:sz w:val="22"/>
+        </w:rPr>
+        <w:t>p</w:t>
+      </w:r>
+      <w:r>
+        <w:rPr>
+          <w:rFonts w:ascii="Times New Roman" w:hAnsi="Times New Roman" w:cs="Times New Roman"/>
+          <w:color w:val="000000" w:themeColor="text1"/>
+          <w:sz w:val="22"/>
+        </w:rPr>
+        <w:t xml:space="preserve">rior </w:t>
+      </w:r>
+      <w:r>
+        <w:rPr>
+          <w:rFonts w:ascii="Times New Roman" w:hAnsi="Times New Roman" w:cs="Times New Roman"/>
+          <w:color w:val="000000" w:themeColor="text1"/>
+          <w:sz w:val="22"/>
+        </w:rPr>
+        <w:t>error</w:t>
+      </w:r>
+      <w:r>
+        <w:rPr>
+          <w:rFonts w:ascii="Times New Roman" w:hAnsi="Times New Roman" w:cs="Times New Roman"/>
+          <w:color w:val="000000" w:themeColor="text1"/>
+          <w:sz w:val="22"/>
+        </w:rPr>
+        <w:t xml:space="preserve"> covariances,</w:t>
+      </w:r>
+      <w:r>
+        <w:rPr>
+          <w:rFonts w:ascii="Times New Roman" w:hAnsi="Times New Roman" w:cs="Times New Roman"/>
+          <w:color w:val="000000" w:themeColor="text1"/>
+          <w:sz w:val="22"/>
+        </w:rPr>
+        <w:t xml:space="preserve"> observations, and observation</w:t>
+      </w:r>
+      <w:r>
+        <w:rPr>
+          <w:rFonts w:ascii="Times New Roman" w:hAnsi="Times New Roman" w:cs="Times New Roman"/>
+          <w:color w:val="000000" w:themeColor="text1"/>
+          <w:sz w:val="22"/>
+        </w:rPr>
+        <w:t>al error covariances</w:t>
+      </w:r>
+      <w:r>
+        <w:rPr>
+          <w:rFonts w:ascii="Times New Roman" w:hAnsi="Times New Roman" w:cs="Times New Roman"/>
+          <w:color w:val="000000" w:themeColor="text1"/>
+          <w:sz w:val="22"/>
+        </w:rPr>
+        <w:t xml:space="preserve"> </w:t>
+      </w:r>
+      <w:r>
+        <w:rPr>
+          <w:rFonts w:ascii="Times New Roman" w:hAnsi="Times New Roman" w:cs="Times New Roman"/>
+          <w:color w:val="000000" w:themeColor="text1"/>
+          <w:sz w:val="22"/>
+        </w:rPr>
+        <w:t xml:space="preserve">are also </w:t>
+      </w:r>
+      <w:r>
+        <w:rPr>
+          <w:rFonts w:ascii="Times New Roman" w:hAnsi="Times New Roman" w:cs="Times New Roman"/>
+          <w:color w:val="000000" w:themeColor="text1"/>
+          <w:sz w:val="22"/>
+        </w:rPr>
+        <w:t xml:space="preserve">as described by </w:t>
       </w:r>
       <w:proofErr w:type="spellStart"/>
       <w:r>
@@ -22779,7 +22892,7 @@
           <w:color w:val="000000" w:themeColor="text1"/>
           <w:sz w:val="22"/>
         </w:rPr>
-        <w:t xml:space="preserve"> et al. (2019). All inversions also use the prior emissions, prior error</w:t>
+        <w:t xml:space="preserve"> et al. (2019). In particular, we use </w:t>
       </w:r>
       <w:r>
         <w:rPr>
@@ -22787,7 +22900,7 @@
           <w:color w:val="000000" w:themeColor="text1"/>
           <w:sz w:val="22"/>
         </w:rPr>
-        <w:t xml:space="preserve"> covariances,</w:t>
+        <w:t xml:space="preserve">the GOSAT data from </w:t>
       </w:r>
       <w:r>
         <w:rPr>
@@ -22795,15 +22908,16 @@
           <w:color w:val="000000" w:themeColor="text1"/>
           <w:sz w:val="22"/>
         </w:rPr>
-        <w:t xml:space="preserve"> observations, and observation</w:t>
+        <w:t>the University of Leicester version 7 CO</w:t>
       </w:r>
       <w:r>
         <w:rPr>
           <w:rFonts w:ascii="Times New Roman" w:hAnsi="Times New Roman" w:cs="Times New Roman"/>
           <w:color w:val="000000" w:themeColor="text1"/>
           <w:sz w:val="22"/>
-        </w:rPr>
-        <w:t>al error covariances</w:t>
+          <w:vertAlign w:val="subscript"/>
+        </w:rPr>
+        <w:t>2</w:t>
       </w:r>
       <w:r>
         <w:rPr>
@@ -22811,7 +22925,15 @@
           <w:color w:val="000000" w:themeColor="text1"/>
           <w:sz w:val="22"/>
         </w:rPr>
-        <w:t xml:space="preserve"> as described by </w:t>
+        <w:t xml:space="preserve"> proxy retrieval over land (Parker et al. 2011, 2015) for July 2009</w:t>
+      </w:r>
+      <w:r>
+        <w:rPr>
+          <w:rFonts w:ascii="Times New Roman" w:hAnsi="Times New Roman" w:cs="Times New Roman"/>
+          <w:color w:val="000000" w:themeColor="text1"/>
+          <w:sz w:val="22"/>
+        </w:rPr>
+        <w:t xml:space="preserve">. Unlike </w:t>
       </w:r>
       <w:proofErr w:type="spellStart"/>
       <w:r>
@@ -22820,7 +22942,23 @@
           <w:color w:val="000000" w:themeColor="text1"/>
           <w:sz w:val="22"/>
         </w:rPr>
-        <w:t>Maasakkers</w:t>
+        <w:t>Maasakk</w:t>
+      </w:r>
+      <w:r>
+        <w:rPr>
+          <w:rFonts w:ascii="Times New Roman" w:hAnsi="Times New Roman" w:cs="Times New Roman"/>
+          <w:color w:val="000000" w:themeColor="text1"/>
+          <w:sz w:val="22"/>
+        </w:rPr>
+        <w:t>e</w:t>
+      </w:r>
+      <w:r>
+        <w:rPr>
+          <w:rFonts w:ascii="Times New Roman" w:hAnsi="Times New Roman" w:cs="Times New Roman"/>
+          <w:color w:val="000000" w:themeColor="text1"/>
+          <w:sz w:val="22"/>
+        </w:rPr>
+        <w:t>rs</w:t>
       </w:r>
       <w:proofErr w:type="spellEnd"/>
       <w:r>
@@ -22829,16 +22967,15 @@
           <w:color w:val="000000" w:themeColor="text1"/>
           <w:sz w:val="22"/>
         </w:rPr>
-        <w:t xml:space="preserve"> et al. (2019). In particular, we use the University of Leicester version 7 CO</w:t>
+        <w:t xml:space="preserve"> et al. (2019), we use </w:t>
       </w:r>
       <w:r>
         <w:rPr>
           <w:rFonts w:ascii="Times New Roman" w:hAnsi="Times New Roman" w:cs="Times New Roman"/>
           <w:color w:val="000000" w:themeColor="text1"/>
           <w:sz w:val="22"/>
-          <w:vertAlign w:val="subscript"/>
-        </w:rPr>
-        <w:t>2</w:t>
+        </w:rPr>
+        <w:t>observations north of 60ºN</w:t>
       </w:r>
       <w:r>
         <w:rPr>
@@ -22846,7 +22983,7 @@
           <w:color w:val="000000" w:themeColor="text1"/>
           <w:sz w:val="22"/>
         </w:rPr>
-        <w:t xml:space="preserve"> proxy retrieval over land (Parker et al. 2011, 2015) for July 2009, excluding glint data</w:t>
+        <w:t>; any</w:t>
       </w:r>
       <w:r>
         <w:rPr>
@@ -22854,16 +22991,15 @@
           <w:color w:val="000000" w:themeColor="text1"/>
           <w:sz w:val="22"/>
         </w:rPr>
-        <w:t xml:space="preserve">. Unlike </w:t>
-      </w:r>
-      <w:proofErr w:type="spellStart"/>
+        <w:t xml:space="preserve"> large errors </w:t>
+      </w:r>
       <w:r>
         <w:rPr>
           <w:rFonts w:ascii="Times New Roman" w:hAnsi="Times New Roman" w:cs="Times New Roman"/>
           <w:color w:val="000000" w:themeColor="text1"/>
           <w:sz w:val="22"/>
         </w:rPr>
-        <w:t>Maasakk</w:t>
+        <w:t xml:space="preserve">in these data </w:t>
       </w:r>
       <w:r>
         <w:rPr>
@@ -22871,7 +23007,7 @@
           <w:color w:val="000000" w:themeColor="text1"/>
           <w:sz w:val="22"/>
         </w:rPr>
-        <w:t>e</w:t>
+        <w:t xml:space="preserve">do not matter for the sake of our </w:t>
       </w:r>
       <w:r>
         <w:rPr>
@@ -22879,16 +23015,15 @@
           <w:color w:val="000000" w:themeColor="text1"/>
           <w:sz w:val="22"/>
         </w:rPr>
-        <w:t>rs</w:t>
-      </w:r>
-      <w:proofErr w:type="spellEnd"/>
+        <w:t>demonstration</w:t>
+      </w:r>
       <w:r>
         <w:rPr>
           <w:rFonts w:ascii="Times New Roman" w:hAnsi="Times New Roman" w:cs="Times New Roman"/>
           <w:color w:val="000000" w:themeColor="text1"/>
           <w:sz w:val="22"/>
         </w:rPr>
-        <w:t xml:space="preserve"> et al. (2019), we use </w:t>
+        <w:t>.</w:t>
       </w:r>
       <w:r>
         <w:rPr>
@@ -22896,7 +23031,7 @@
           <w:color w:val="000000" w:themeColor="text1"/>
           <w:sz w:val="22"/>
         </w:rPr>
-        <w:t>observations north of 60ºN</w:t>
+        <w:t xml:space="preserve"> After constructing the </w:t>
       </w:r>
       <w:r>
         <w:rPr>
@@ -22904,7 +23039,7 @@
           <w:color w:val="000000" w:themeColor="text1"/>
           <w:sz w:val="22"/>
         </w:rPr>
-        <w:t xml:space="preserve"> that may have large errors </w:t>
+        <w:t xml:space="preserve">native-resolution Jacobian matrix, we use it to </w:t>
       </w:r>
       <w:r>
         <w:rPr>
@@ -22912,7 +23047,7 @@
           <w:color w:val="000000" w:themeColor="text1"/>
           <w:sz w:val="22"/>
         </w:rPr>
-        <w:t>that</w:t>
+        <w:t>as the forward model</w:t>
       </w:r>
       <w:r>
         <w:rPr>
@@ -22920,31 +23055,7 @@
           <w:color w:val="000000" w:themeColor="text1"/>
           <w:sz w:val="22"/>
         </w:rPr>
-        <w:t xml:space="preserve"> do not matter for the sake of our comparison</w:t>
-      </w:r>
-      <w:r>
-        <w:rPr>
-          <w:rFonts w:ascii="Times New Roman" w:hAnsi="Times New Roman" w:cs="Times New Roman"/>
-          <w:color w:val="000000" w:themeColor="text1"/>
-          <w:sz w:val="22"/>
-        </w:rPr>
-        <w:t>.</w:t>
-      </w:r>
-      <w:r>
-        <w:rPr>
-          <w:rFonts w:ascii="Times New Roman" w:hAnsi="Times New Roman" w:cs="Times New Roman"/>
-          <w:color w:val="000000" w:themeColor="text1"/>
-          <w:sz w:val="22"/>
-        </w:rPr>
-        <w:t xml:space="preserve"> After constructing the </w:t>
-      </w:r>
-      <w:r>
-        <w:rPr>
-          <w:rFonts w:ascii="Times New Roman" w:hAnsi="Times New Roman" w:cs="Times New Roman"/>
-          <w:color w:val="000000" w:themeColor="text1"/>
-          <w:sz w:val="22"/>
-        </w:rPr>
-        <w:t>native-resolution Jacobian matrix, we use it to conduct all subsequent model simulations in lieu of additional GEOS-Chem simulations.</w:t>
+        <w:t xml:space="preserve"> in lieu of additional GEOS-Chem simulations.</w:t>
       </w:r>
     </w:p>
     <w:p>
@@ -22970,7 +23081,7 @@
           <w:color w:val="000000" w:themeColor="text1"/>
           <w:sz w:val="22"/>
         </w:rPr>
-        <w:t xml:space="preserve">Figure 2 (upper left panel) shows the native-resolution averaging kernel sensitivities of the </w:t>
+        <w:t xml:space="preserve">Figure 2 (upper left panel) shows the averaging kernel sensitivities of the </w:t>
       </w:r>
       <w:r>
         <w:rPr>
@@ -23036,7 +23147,7 @@
           <w:color w:val="000000" w:themeColor="text1"/>
           <w:sz w:val="22"/>
         </w:rPr>
-        <w:t xml:space="preserve"> due to the large variability in these terms. The variability in the prior error standard deviation is driven by the variability in the distribution of prior methane emissions because we define prior errors relative to the prior emissions. The variability in observation density is driven by variability in sampling and retrieval success, which depends in part on surface reflectivity and the presence of a clear sky.</w:t>
+        <w:t xml:space="preserve"> due to the large variability in these terms. The variability in the prior error standard deviation is driven by the </w:t>
       </w:r>
       <w:r>
         <w:rPr>
@@ -23044,7 +23155,79 @@
           <w:color w:val="000000" w:themeColor="text1"/>
           <w:sz w:val="22"/>
         </w:rPr>
-        <w:t xml:space="preserve"> </w:t>
+        <w:t xml:space="preserve">spatial </w:t>
+      </w:r>
+      <w:r>
+        <w:rPr>
+          <w:rFonts w:ascii="Times New Roman" w:hAnsi="Times New Roman" w:cs="Times New Roman"/>
+          <w:color w:val="000000" w:themeColor="text1"/>
+          <w:sz w:val="22"/>
+        </w:rPr>
+        <w:t xml:space="preserve">variability of </w:t>
+      </w:r>
+      <w:r>
+        <w:rPr>
+          <w:rFonts w:ascii="Times New Roman" w:hAnsi="Times New Roman" w:cs="Times New Roman"/>
+          <w:color w:val="000000" w:themeColor="text1"/>
+          <w:sz w:val="22"/>
+        </w:rPr>
+        <w:t xml:space="preserve">the </w:t>
+      </w:r>
+      <w:r>
+        <w:rPr>
+          <w:rFonts w:ascii="Times New Roman" w:hAnsi="Times New Roman" w:cs="Times New Roman"/>
+          <w:color w:val="000000" w:themeColor="text1"/>
+          <w:sz w:val="22"/>
+        </w:rPr>
+        <w:t xml:space="preserve">prior methane emissions because </w:t>
+      </w:r>
+      <w:r>
+        <w:rPr>
+          <w:rFonts w:ascii="Times New Roman" w:hAnsi="Times New Roman" w:cs="Times New Roman"/>
+          <w:color w:val="000000" w:themeColor="text1"/>
+          <w:sz w:val="22"/>
+        </w:rPr>
+        <w:t>the</w:t>
+      </w:r>
+      <w:r>
+        <w:rPr>
+          <w:rFonts w:ascii="Times New Roman" w:hAnsi="Times New Roman" w:cs="Times New Roman"/>
+          <w:color w:val="000000" w:themeColor="text1"/>
+          <w:sz w:val="22"/>
+        </w:rPr>
+        <w:t xml:space="preserve"> errors </w:t>
+      </w:r>
+      <w:r>
+        <w:rPr>
+          <w:rFonts w:ascii="Times New Roman" w:hAnsi="Times New Roman" w:cs="Times New Roman"/>
+          <w:color w:val="000000" w:themeColor="text1"/>
+          <w:sz w:val="22"/>
+        </w:rPr>
+        <w:t xml:space="preserve">are </w:t>
+      </w:r>
+      <w:r>
+        <w:rPr>
+          <w:rFonts w:ascii="Times New Roman" w:hAnsi="Times New Roman" w:cs="Times New Roman"/>
+          <w:color w:val="000000" w:themeColor="text1"/>
+          <w:sz w:val="22"/>
+        </w:rPr>
+        <w:t>relative to th</w:t>
+      </w:r>
+      <w:r>
+        <w:rPr>
+          <w:rFonts w:ascii="Times New Roman" w:hAnsi="Times New Roman" w:cs="Times New Roman"/>
+          <w:color w:val="000000" w:themeColor="text1"/>
+          <w:sz w:val="22"/>
+        </w:rPr>
+        <w:t xml:space="preserve">ose </w:t>
+      </w:r>
+      <w:r>
+        <w:rPr>
+          <w:rFonts w:ascii="Times New Roman" w:hAnsi="Times New Roman" w:cs="Times New Roman"/>
+          <w:color w:val="000000" w:themeColor="text1"/>
+          <w:sz w:val="22"/>
+        </w:rPr>
+        <w:t>emissions. The variability in observation density is driven by variability in sampling and retrieval success, which depends in part on surface reflectivity and the presence of a clear sky.</w:t>
       </w:r>
     </w:p>
     <w:p>
@@ -23070,7 +23253,7 @@
           <w:color w:val="000000" w:themeColor="text1"/>
           <w:sz w:val="22"/>
         </w:rPr>
-        <w:t xml:space="preserve">Figure 2 (upper right panel) also shows the initial estimate of averaging kernel sensitivities </w:t>
+        <w:t>Figure 2 (upper right panel) also shows the initial estimate of averaging kernel sensitivitie</w:t>
       </w:r>
       <w:r>
         <w:rPr>
@@ -23078,119 +23261,15 @@
           <w:color w:val="000000" w:themeColor="text1"/>
           <w:sz w:val="22"/>
         </w:rPr>
-        <w:t>(</w:t>
-      </w:r>
-      <m:oMath>
-        <m:r>
-          <m:rPr>
-            <m:sty m:val="p"/>
-          </m:rPr>
-          <w:rPr>
-            <w:rFonts w:ascii="Cambria Math" w:hAnsi="Cambria Math" w:cs="Times New Roman"/>
-            <w:color w:val="000000" w:themeColor="text1"/>
-            <w:sz w:val="22"/>
-          </w:rPr>
-          <m:t>diag</m:t>
-        </m:r>
-        <m:d>
-          <m:dPr>
-            <m:ctrlPr>
-              <w:rPr>
-                <w:rFonts w:ascii="Cambria Math" w:hAnsi="Cambria Math" w:cs="Times New Roman"/>
-                <w:i/>
-                <w:color w:val="000000" w:themeColor="text1"/>
-                <w:sz w:val="22"/>
-              </w:rPr>
-            </m:ctrlPr>
-          </m:dPr>
-          <m:e>
-            <m:sSup>
-              <m:sSupPr>
-                <m:ctrlPr>
-                  <w:rPr>
-                    <w:rFonts w:ascii="Cambria Math" w:eastAsiaTheme="minorEastAsia" w:hAnsi="Cambria Math" w:cs="Times New Roman"/>
-                    <w:b/>
-                    <w:i/>
-                    <w:color w:val="000000" w:themeColor="text1"/>
-                    <w:sz w:val="22"/>
-                  </w:rPr>
-                </m:ctrlPr>
-              </m:sSupPr>
-              <m:e>
-                <m:r>
-                  <m:rPr>
-                    <m:sty m:val="b"/>
-                  </m:rPr>
-                  <w:rPr>
-                    <w:rFonts w:ascii="Cambria Math" w:hAnsi="Cambria Math" w:cs="Times New Roman"/>
-                    <w:color w:val="000000" w:themeColor="text1"/>
-                    <w:sz w:val="22"/>
-                  </w:rPr>
-                  <m:t>A</m:t>
-                </m:r>
-                <m:ctrlPr>
-                  <w:rPr>
-                    <w:rFonts w:ascii="Cambria Math" w:hAnsi="Cambria Math" w:cs="Times New Roman"/>
-                    <w:b/>
-                    <w:color w:val="000000" w:themeColor="text1"/>
-                    <w:sz w:val="22"/>
-                  </w:rPr>
-                </m:ctrlPr>
-              </m:e>
-              <m:sup>
-                <m:d>
-                  <m:dPr>
-                    <m:ctrlPr>
-                      <w:rPr>
-                        <w:rFonts w:ascii="Cambria Math" w:hAnsi="Cambria Math" w:cs="Times New Roman"/>
-                        <w:b/>
-                        <w:i/>
-                        <w:color w:val="000000" w:themeColor="text1"/>
-                        <w:sz w:val="22"/>
-                      </w:rPr>
-                    </m:ctrlPr>
-                  </m:dPr>
-                  <m:e>
-                    <m:r>
-                      <w:rPr>
-                        <w:rFonts w:ascii="Cambria Math" w:hAnsi="Cambria Math" w:cs="Times New Roman"/>
-                        <w:color w:val="000000" w:themeColor="text1"/>
-                        <w:sz w:val="22"/>
-                      </w:rPr>
-                      <m:t>0</m:t>
-                    </m:r>
-                  </m:e>
-                </m:d>
-              </m:sup>
-            </m:sSup>
-            <m:ctrlPr>
-              <w:rPr>
-                <w:rFonts w:ascii="Cambria Math" w:eastAsiaTheme="minorEastAsia" w:hAnsi="Cambria Math" w:cs="Times New Roman"/>
-                <w:b/>
-                <w:i/>
-                <w:color w:val="000000" w:themeColor="text1"/>
-                <w:sz w:val="22"/>
-              </w:rPr>
-            </m:ctrlPr>
-          </m:e>
-        </m:d>
-      </m:oMath>
-      <w:r>
-        <w:rPr>
-          <w:rFonts w:ascii="Times New Roman" w:eastAsiaTheme="minorEastAsia" w:hAnsi="Times New Roman" w:cs="Times New Roman"/>
-          <w:b/>
+        <w:t>s d</w:t>
+      </w:r>
+      <w:r>
+        <w:rPr>
+          <w:rFonts w:ascii="Times New Roman" w:hAnsi="Times New Roman" w:cs="Times New Roman"/>
           <w:color w:val="000000" w:themeColor="text1"/>
           <w:sz w:val="22"/>
         </w:rPr>
-        <w:t xml:space="preserve">) </w:t>
-      </w:r>
-      <w:r>
-        <w:rPr>
-          <w:rFonts w:ascii="Times New Roman" w:hAnsi="Times New Roman" w:cs="Times New Roman"/>
-          <w:color w:val="000000" w:themeColor="text1"/>
-          <w:sz w:val="22"/>
-        </w:rPr>
-        <w:t xml:space="preserve">derived from the initial estimate of the Jacobian </w:t>
+        <w:t xml:space="preserve">erived from the initial estimate of the Jacobian </w:t>
       </w:r>
       <w:r>
         <w:rPr>
@@ -23315,7 +23394,7 @@
           <w:color w:val="000000" w:themeColor="text1"/>
           <w:sz w:val="22"/>
         </w:rPr>
-        <w:t xml:space="preserve">While no forward model simulations were conducted to construct this initial estimate, the patterns of </w:t>
+        <w:t xml:space="preserve">While no forward model simulations were conducted to construct this initial estimate, the patterns of information content as given by the sensitivities closely reproduce those given by the native-resolution averaging </w:t>
       </w:r>
       <w:r>
         <w:rPr>
@@ -23324,7 +23403,7 @@
           <w:sz w:val="22"/>
         </w:rPr>
         <w:lastRenderedPageBreak/>
-        <w:t xml:space="preserve">information content as given by the sensitivities closely reproduce those given by the native-resolution averaging kernel matrix </w:t>
+        <w:t xml:space="preserve">kernel matrix </w:t>
       </w:r>
       <w:r>
         <w:rPr>
@@ -23399,7 +23478,7 @@
           <w:color w:val="FF0000"/>
           <w:sz w:val="22"/>
         </w:rPr>
-        <w:t xml:space="preserve">### This paragraph has not been edited ### </w:t>
+        <w:t xml:space="preserve">We </w:t>
       </w:r>
       <w:r>
         <w:rPr>
@@ -23407,7 +23486,7 @@
           <w:color w:val="FF0000"/>
           <w:sz w:val="22"/>
         </w:rPr>
-        <w:t xml:space="preserve">We </w:t>
+        <w:t xml:space="preserve">first </w:t>
       </w:r>
       <w:r>
         <w:rPr>
@@ -23415,7 +23494,7 @@
           <w:color w:val="FF0000"/>
           <w:sz w:val="22"/>
         </w:rPr>
-        <w:t xml:space="preserve">first </w:t>
+        <w:t xml:space="preserve">construct </w:t>
       </w:r>
       <w:r>
         <w:rPr>
@@ -23423,7 +23502,7 @@
           <w:color w:val="FF0000"/>
           <w:sz w:val="22"/>
         </w:rPr>
-        <w:t xml:space="preserve">construct </w:t>
+        <w:t xml:space="preserve">the </w:t>
       </w:r>
       <w:r>
         <w:rPr>
@@ -23431,7 +23510,7 @@
           <w:color w:val="FF0000"/>
           <w:sz w:val="22"/>
         </w:rPr>
-        <w:t>the Jacobian on a</w:t>
+        <w:t xml:space="preserve">reduced-dimension </w:t>
       </w:r>
       <w:r>
         <w:rPr>
@@ -23439,6 +23518,14 @@
           <w:color w:val="FF0000"/>
           <w:sz w:val="22"/>
         </w:rPr>
+        <w:t>Jacobian on a</w:t>
+      </w:r>
+      <w:r>
+        <w:rPr>
+          <w:rFonts w:ascii="Times New Roman" w:eastAsiaTheme="minorEastAsia" w:hAnsi="Times New Roman" w:cs="Times New Roman"/>
+          <w:color w:val="FF0000"/>
+          <w:sz w:val="22"/>
+        </w:rPr>
         <w:t xml:space="preserve"> multiscale grid. </w:t>
       </w:r>
       <w:r>
@@ -23497,8 +23584,8 @@
         </w:rPr>
         <w:t>following Section 2.4 with a K-</w:t>
       </w:r>
-      <w:commentRangeStart w:id="23"/>
-      <w:commentRangeStart w:id="24"/>
+      <w:commentRangeStart w:id="20"/>
+      <w:commentRangeStart w:id="21"/>
       <w:r>
         <w:rPr>
           <w:rFonts w:ascii="Times New Roman" w:eastAsiaTheme="minorEastAsia" w:hAnsi="Times New Roman" w:cs="Times New Roman"/>
@@ -23507,21 +23594,21 @@
         </w:rPr>
         <w:t>means clustering aggregation scheme.</w:t>
       </w:r>
-      <w:commentRangeEnd w:id="23"/>
+      <w:commentRangeEnd w:id="20"/>
       <w:r>
         <w:rPr>
           <w:rStyle w:val="CommentReference"/>
           <w:color w:val="FF0000"/>
         </w:rPr>
-        <w:commentReference w:id="23"/>
-      </w:r>
-      <w:commentRangeEnd w:id="24"/>
+        <w:commentReference w:id="20"/>
+      </w:r>
+      <w:commentRangeEnd w:id="21"/>
       <w:r>
         <w:rPr>
           <w:rStyle w:val="CommentReference"/>
           <w:color w:val="FF0000"/>
         </w:rPr>
-        <w:commentReference w:id="24"/>
+        <w:commentReference w:id="21"/>
       </w:r>
       <w:r>
         <w:rPr>
@@ -23547,8 +23634,8 @@
         </w:rPr>
         <w:t xml:space="preserve">ur initial grid </w:t>
       </w:r>
-      <w:commentRangeStart w:id="25"/>
-      <w:commentRangeStart w:id="26"/>
+      <w:commentRangeStart w:id="22"/>
+      <w:commentRangeStart w:id="23"/>
       <w:r>
         <w:rPr>
           <w:rFonts w:ascii="Times New Roman" w:eastAsiaTheme="minorEastAsia" w:hAnsi="Times New Roman" w:cs="Times New Roman"/>
@@ -23621,21 +23708,21 @@
         </w:rPr>
         <w:t xml:space="preserve">. </w:t>
       </w:r>
-      <w:commentRangeEnd w:id="25"/>
+      <w:commentRangeEnd w:id="22"/>
       <w:r>
         <w:rPr>
           <w:rStyle w:val="CommentReference"/>
           <w:color w:val="FF0000"/>
         </w:rPr>
-        <w:commentReference w:id="25"/>
-      </w:r>
-      <w:commentRangeEnd w:id="26"/>
+        <w:commentReference w:id="22"/>
+      </w:r>
+      <w:commentRangeEnd w:id="23"/>
       <w:r>
         <w:rPr>
           <w:rStyle w:val="CommentReference"/>
           <w:color w:val="FF0000"/>
         </w:rPr>
-        <w:commentReference w:id="26"/>
+        <w:commentReference w:id="23"/>
       </w:r>
       <w:r>
         <w:rPr>
@@ -23661,8 +23748,8 @@
         </w:rPr>
         <w:t xml:space="preserve">with </w:t>
       </w:r>
-      <w:commentRangeStart w:id="27"/>
-      <w:commentRangeStart w:id="28"/>
+      <w:commentRangeStart w:id="24"/>
+      <w:commentRangeStart w:id="25"/>
       <w:r>
         <w:rPr>
           <w:rFonts w:ascii="Times New Roman" w:eastAsiaTheme="minorEastAsia" w:hAnsi="Times New Roman" w:cs="Times New Roman"/>
@@ -23671,7 +23758,7 @@
         </w:rPr>
         <w:t xml:space="preserve">the largest cluster containing </w:t>
       </w:r>
-      <w:commentRangeStart w:id="29"/>
+      <w:commentRangeStart w:id="26"/>
       <w:r>
         <w:rPr>
           <w:rFonts w:ascii="Times New Roman" w:eastAsiaTheme="minorEastAsia" w:hAnsi="Times New Roman" w:cs="Times New Roman"/>
@@ -23688,13 +23775,13 @@
         </w:rPr>
         <w:t>15</w:t>
       </w:r>
-      <w:commentRangeEnd w:id="29"/>
+      <w:commentRangeEnd w:id="26"/>
       <w:r>
         <w:rPr>
           <w:rStyle w:val="CommentReference"/>
           <w:color w:val="FF0000"/>
         </w:rPr>
-        <w:commentReference w:id="29"/>
+        <w:commentReference w:id="26"/>
       </w:r>
       <w:r>
         <w:rPr>
@@ -23720,15 +23807,15 @@
         </w:rPr>
         <w:t xml:space="preserve"> </w:t>
       </w:r>
-      <w:commentRangeEnd w:id="27"/>
+      <w:commentRangeEnd w:id="24"/>
       <w:r>
         <w:rPr>
           <w:rStyle w:val="CommentReference"/>
           <w:color w:val="FF0000"/>
         </w:rPr>
-        <w:commentReference w:id="27"/>
-      </w:r>
-      <w:commentRangeEnd w:id="28"/>
+        <w:commentReference w:id="24"/>
+      </w:r>
+      <w:commentRangeEnd w:id="25"/>
       <w:r>
         <w:rPr>
           <w:rFonts w:ascii="Times New Roman" w:eastAsiaTheme="minorEastAsia" w:hAnsi="Times New Roman" w:cs="Times New Roman"/>
@@ -23750,7 +23837,7 @@
           <w:rStyle w:val="CommentReference"/>
           <w:color w:val="FF0000"/>
         </w:rPr>
-        <w:commentReference w:id="28"/>
+        <w:commentReference w:id="25"/>
       </w:r>
       <w:r>
         <w:rPr>
@@ -23792,7 +23879,7 @@
         </w:rPr>
         <w:t xml:space="preserve"> information content generated by the forward model, we </w:t>
       </w:r>
-      <w:commentRangeStart w:id="30"/>
+      <w:commentRangeStart w:id="27"/>
       <w:r>
         <w:rPr>
           <w:rFonts w:ascii="Times New Roman" w:eastAsiaTheme="minorEastAsia" w:hAnsi="Times New Roman" w:cs="Times New Roman"/>
@@ -23801,13 +23888,13 @@
         </w:rPr>
         <w:t>disaggregate to native resolution the clusters with the largest DOFS values. We add an additional ~100 native resolution grid boxes by disaggregating 36 grid cells, corresponding to ~25% of the information content</w:t>
       </w:r>
-      <w:commentRangeEnd w:id="30"/>
+      <w:commentRangeEnd w:id="27"/>
       <w:r>
         <w:rPr>
           <w:rStyle w:val="CommentReference"/>
           <w:color w:val="FF0000"/>
         </w:rPr>
-        <w:commentReference w:id="30"/>
+        <w:commentReference w:id="27"/>
       </w:r>
       <w:r>
         <w:rPr>
@@ -23817,7 +23904,7 @@
         </w:rPr>
         <w:t xml:space="preserve">. The final multiscale grid </w:t>
       </w:r>
-      <w:commentRangeStart w:id="31"/>
+      <w:commentRangeStart w:id="28"/>
       <w:r>
         <w:rPr>
           <w:rFonts w:ascii="Times New Roman" w:eastAsiaTheme="minorEastAsia" w:hAnsi="Times New Roman" w:cs="Times New Roman"/>
@@ -23842,13 +23929,13 @@
         </w:rPr>
         <w:t>and the corresponding multiscale Jacobian requires ~550 model runs in total.</w:t>
       </w:r>
-      <w:commentRangeEnd w:id="31"/>
+      <w:commentRangeEnd w:id="28"/>
       <w:r>
         <w:rPr>
           <w:rStyle w:val="CommentReference"/>
           <w:color w:val="FF0000"/>
         </w:rPr>
-        <w:commentReference w:id="31"/>
+        <w:commentReference w:id="28"/>
       </w:r>
     </w:p>
     <w:p>
@@ -23873,16 +23960,15 @@
           <w:color w:val="FF0000"/>
           <w:sz w:val="22"/>
         </w:rPr>
-        <w:t>### This paragraph has not been edited ##</w:t>
-      </w:r>
-      <w:proofErr w:type="gramStart"/>
+        <w:t xml:space="preserve">Figure </w:t>
+      </w:r>
       <w:r>
         <w:rPr>
           <w:rFonts w:ascii="Times New Roman" w:eastAsiaTheme="minorEastAsia" w:hAnsi="Times New Roman" w:cs="Times New Roman"/>
           <w:color w:val="FF0000"/>
           <w:sz w:val="22"/>
         </w:rPr>
-        <w:t xml:space="preserve">#  </w:t>
+        <w:t>3</w:t>
       </w:r>
       <w:r>
         <w:rPr>
@@ -23890,16 +23976,15 @@
           <w:color w:val="FF0000"/>
           <w:sz w:val="22"/>
         </w:rPr>
-        <w:t>Figure</w:t>
-      </w:r>
-      <w:proofErr w:type="gramEnd"/>
+        <w:t xml:space="preserve"> shows the final multiscale grid. The grid maintains native resolution where information content is highest (upper left panel of Figure 2), notably over the Gulf Coast and Southeast coast, California’s Central Valley, and South-central Canada. Grid cells are aggregated elsewhere, notably over the American West and western, northern, and eastern Canada, where there is low observation density (lower right panel of Figure 2). We solve the analytic inversion on this grid. </w:t>
+      </w:r>
       <w:r>
         <w:rPr>
           <w:rFonts w:ascii="Times New Roman" w:eastAsiaTheme="minorEastAsia" w:hAnsi="Times New Roman" w:cs="Times New Roman"/>
           <w:color w:val="FF0000"/>
           <w:sz w:val="22"/>
         </w:rPr>
-        <w:t xml:space="preserve"> </w:t>
+        <w:t xml:space="preserve">Decreasing the dimension of the state vector increases the number of observations constraining each state vector element, decreasing the observational error covariance. As a result, we scale down the </w:t>
       </w:r>
       <w:r>
         <w:rPr>
@@ -23907,7 +23992,7 @@
           <w:color w:val="FF0000"/>
           <w:sz w:val="22"/>
         </w:rPr>
-        <w:t>3</w:t>
+        <w:t>regularization factor introduced in equation (10) by the ratio of the new state vector dimension (</w:t>
       </w:r>
       <w:r>
         <w:rPr>
@@ -23915,7 +24000,7 @@
           <w:color w:val="FF0000"/>
           <w:sz w:val="22"/>
         </w:rPr>
-        <w:t xml:space="preserve"> shows the final multiscale grid. The grid maintains native resolution where information content is highest (upper left panel of Figure 2), notably over the Gulf Coast and Southeast coast, California’s Central Valley, and South-central Canada. Grid cells are aggregated elsewhere, notably over the American West and western, northern, and eastern Canada, where there is low observation density (lower right panel of Figure 2). We solve the analytic inversion on this grid. </w:t>
+        <w:t>553</w:t>
       </w:r>
       <w:r>
         <w:rPr>
@@ -23923,31 +24008,7 @@
           <w:color w:val="FF0000"/>
           <w:sz w:val="22"/>
         </w:rPr>
-        <w:t xml:space="preserve">Decreasing the dimension of the state vector increases the number of observations constraining each state vector element, decreasing the observational error covariance. As a result, we scale down the </w:t>
-      </w:r>
-      <w:r>
-        <w:rPr>
-          <w:rFonts w:ascii="Times New Roman" w:eastAsiaTheme="minorEastAsia" w:hAnsi="Times New Roman" w:cs="Times New Roman"/>
-          <w:color w:val="FF0000"/>
-          <w:sz w:val="22"/>
-        </w:rPr>
-        <w:t>regularization factor introduced in equation (10) by the ratio of the new state vector dimension (</w:t>
-      </w:r>
-      <w:r>
-        <w:rPr>
-          <w:rFonts w:ascii="Times New Roman" w:eastAsiaTheme="minorEastAsia" w:hAnsi="Times New Roman" w:cs="Times New Roman"/>
-          <w:color w:val="FF0000"/>
-          <w:sz w:val="22"/>
-        </w:rPr>
-        <w:t>553</w:t>
-      </w:r>
-      <w:r>
-        <w:rPr>
-          <w:rFonts w:ascii="Times New Roman" w:eastAsiaTheme="minorEastAsia" w:hAnsi="Times New Roman" w:cs="Times New Roman"/>
-          <w:color w:val="FF0000"/>
-          <w:sz w:val="22"/>
-        </w:rPr>
-        <w:t xml:space="preserve">) to the native state vector dimension (2,098). Figure </w:t>
+        <w:t xml:space="preserve">) to the native state vector dimension (2098). Figure </w:t>
       </w:r>
       <w:r>
         <w:rPr>
@@ -24072,7 +24133,7 @@
           <w:rFonts w:ascii="Times New Roman" w:eastAsiaTheme="minorEastAsia" w:hAnsi="Times New Roman" w:cs="Times New Roman"/>
           <w:sz w:val="22"/>
         </w:rPr>
-        <w:t xml:space="preserve"> use the initial estimate of the averaging kernel matrix to construct a reduced-rank Jacobian matrix. </w:t>
+        <w:t xml:space="preserve"> construct a reduced-rank Jacobian matrix. </w:t>
       </w:r>
       <w:r>
         <w:rPr>
@@ -24086,14 +24147,35 @@
           <w:rFonts w:ascii="Times New Roman" w:eastAsiaTheme="minorEastAsia" w:hAnsi="Times New Roman" w:cs="Times New Roman"/>
           <w:sz w:val="22"/>
         </w:rPr>
-        <w:t xml:space="preserve"> first</w:t>
-      </w:r>
-      <w:r>
-        <w:rPr>
-          <w:rFonts w:ascii="Times New Roman" w:eastAsiaTheme="minorEastAsia" w:hAnsi="Times New Roman" w:cs="Times New Roman"/>
-          <w:sz w:val="22"/>
-        </w:rPr>
-        <w:t xml:space="preserve"> require that the s</w:t>
+        <w:t xml:space="preserve"> </w:t>
+      </w:r>
+      <w:r>
+        <w:rPr>
+          <w:rFonts w:ascii="Times New Roman" w:eastAsiaTheme="minorEastAsia" w:hAnsi="Times New Roman" w:cs="Times New Roman"/>
+          <w:sz w:val="22"/>
+        </w:rPr>
+        <w:t>calculate the dominant eigenvectors of the initial averaging kernel matrix estimate,</w:t>
+      </w:r>
+      <w:r>
+        <w:rPr>
+          <w:rFonts w:ascii="Times New Roman" w:eastAsiaTheme="minorEastAsia" w:hAnsi="Times New Roman" w:cs="Times New Roman"/>
+          <w:sz w:val="22"/>
+        </w:rPr>
+        <w:t xml:space="preserve"> requir</w:t>
+      </w:r>
+      <w:r>
+        <w:rPr>
+          <w:rFonts w:ascii="Times New Roman" w:eastAsiaTheme="minorEastAsia" w:hAnsi="Times New Roman" w:cs="Times New Roman"/>
+          <w:sz w:val="22"/>
+        </w:rPr>
+        <w:t>ing</w:t>
+      </w:r>
+      <w:r>
+        <w:rPr>
+          <w:rFonts w:ascii="Times New Roman" w:eastAsiaTheme="minorEastAsia" w:hAnsi="Times New Roman" w:cs="Times New Roman"/>
+          <w:sz w:val="22"/>
+        </w:rPr>
+        <w:t xml:space="preserve"> that the s</w:t>
       </w:r>
       <w:r>
         <w:rPr>
@@ -24114,7 +24196,72 @@
           <w:rFonts w:ascii="Times New Roman" w:eastAsiaTheme="minorEastAsia" w:hAnsi="Times New Roman" w:cs="Times New Roman"/>
           <w:sz w:val="22"/>
         </w:rPr>
-        <w:t xml:space="preserve"> of all patterns be greater than 1.25, corresponding to </w:t>
+        <w:t xml:space="preserve"> of all </w:t>
+      </w:r>
+      <w:r>
+        <w:rPr>
+          <w:rFonts w:ascii="Times New Roman" w:eastAsiaTheme="minorEastAsia" w:hAnsi="Times New Roman" w:cs="Times New Roman"/>
+          <w:sz w:val="22"/>
+        </w:rPr>
+        <w:t>eigenvectors</w:t>
+      </w:r>
+      <w:r>
+        <w:rPr>
+          <w:rFonts w:ascii="Times New Roman" w:eastAsiaTheme="minorEastAsia" w:hAnsi="Times New Roman" w:cs="Times New Roman"/>
+          <w:sz w:val="22"/>
+        </w:rPr>
+        <w:t xml:space="preserve"> be greater than </w:t>
+      </w:r>
+      <w:r>
+        <w:rPr>
+          <w:rFonts w:ascii="Times New Roman" w:eastAsiaTheme="minorEastAsia" w:hAnsi="Times New Roman" w:cs="Times New Roman"/>
+          <w:sz w:val="22"/>
+        </w:rPr>
+        <w:t>2</w:t>
+      </w:r>
+      <w:r>
+        <w:rPr>
+          <w:rFonts w:ascii="Times New Roman" w:eastAsiaTheme="minorEastAsia" w:hAnsi="Times New Roman" w:cs="Times New Roman"/>
+          <w:sz w:val="22"/>
+        </w:rPr>
+        <w:t>, corresponding to</w:t>
+      </w:r>
+      <w:r>
+        <w:rPr>
+          <w:rFonts w:ascii="Times New Roman" w:eastAsiaTheme="minorEastAsia" w:hAnsi="Times New Roman" w:cs="Times New Roman"/>
+          <w:sz w:val="22"/>
+        </w:rPr>
+        <w:t xml:space="preserve"> </w:t>
+      </w:r>
+      <w:r>
+        <w:rPr>
+          <w:rFonts w:ascii="Times New Roman" w:eastAsiaTheme="minorEastAsia" w:hAnsi="Times New Roman" w:cs="Times New Roman"/>
+          <w:color w:val="FF0000"/>
+          <w:sz w:val="22"/>
+        </w:rPr>
+        <w:t>44</w:t>
+      </w:r>
+      <w:r>
+        <w:rPr>
+          <w:rFonts w:ascii="Times New Roman" w:eastAsiaTheme="minorEastAsia" w:hAnsi="Times New Roman" w:cs="Times New Roman"/>
+          <w:color w:val="FF0000"/>
+          <w:sz w:val="22"/>
+        </w:rPr>
+        <w:t xml:space="preserve">% of the DOFS </w:t>
+      </w:r>
+      <w:r>
+        <w:rPr>
+          <w:rFonts w:ascii="Times New Roman" w:eastAsiaTheme="minorEastAsia" w:hAnsi="Times New Roman" w:cs="Times New Roman"/>
+          <w:sz w:val="22"/>
+        </w:rPr>
+        <w:t>and</w:t>
+      </w:r>
+      <w:r>
+        <w:rPr>
+          <w:rFonts w:ascii="Times New Roman" w:eastAsiaTheme="minorEastAsia" w:hAnsi="Times New Roman" w:cs="Times New Roman"/>
+          <w:sz w:val="22"/>
+        </w:rPr>
+        <w:t xml:space="preserve"> </w:t>
       </w:r>
       <w:r>
         <w:rPr>
@@ -24129,7 +24276,28 @@
           <w:rFonts w:ascii="Times New Roman" w:eastAsiaTheme="minorEastAsia" w:hAnsi="Times New Roman" w:cs="Times New Roman"/>
           <w:sz w:val="22"/>
         </w:rPr>
-        <w:t xml:space="preserve"> = 125. We perturb the leading 125 </w:t>
+        <w:t xml:space="preserve"> = </w:t>
+      </w:r>
+      <w:r>
+        <w:rPr>
+          <w:rFonts w:ascii="Times New Roman" w:eastAsiaTheme="minorEastAsia" w:hAnsi="Times New Roman" w:cs="Times New Roman"/>
+          <w:sz w:val="22"/>
+        </w:rPr>
+        <w:t>92</w:t>
+      </w:r>
+      <w:r>
+        <w:rPr>
+          <w:rFonts w:ascii="Times New Roman" w:eastAsiaTheme="minorEastAsia" w:hAnsi="Times New Roman" w:cs="Times New Roman"/>
+          <w:sz w:val="22"/>
+        </w:rPr>
+        <w:t>. We perturb the</w:t>
+      </w:r>
+      <w:r>
+        <w:rPr>
+          <w:rFonts w:ascii="Times New Roman" w:eastAsiaTheme="minorEastAsia" w:hAnsi="Times New Roman" w:cs="Times New Roman"/>
+          <w:sz w:val="22"/>
+        </w:rPr>
+        <w:t xml:space="preserve">se </w:t>
       </w:r>
       <w:r>
         <w:rPr>
@@ -24150,19 +24318,45 @@
           <w:rFonts w:ascii="Times New Roman" w:eastAsiaTheme="minorEastAsia" w:hAnsi="Times New Roman" w:cs="Times New Roman"/>
           <w:sz w:val="22"/>
         </w:rPr>
-        <w:t xml:space="preserve"> using the native resolution Jacobian matrix as the forward model</w:t>
-      </w:r>
-      <w:r>
-        <w:rPr>
-          <w:rFonts w:ascii="Times New Roman" w:eastAsiaTheme="minorEastAsia" w:hAnsi="Times New Roman" w:cs="Times New Roman"/>
-          <w:sz w:val="22"/>
-        </w:rPr>
-        <w:t xml:space="preserve">. The eigenvalue spectrum given by the updated information content (purple) has a discontinuity at </w:t>
+        <w:t xml:space="preserve"> using the native resolution </w:t>
+      </w:r>
+      <w:r>
+        <w:rPr>
+          <w:rFonts w:ascii="Times New Roman" w:eastAsiaTheme="minorEastAsia" w:hAnsi="Times New Roman" w:cs="Times New Roman"/>
+          <w:color w:val="000000" w:themeColor="text1"/>
+          <w:sz w:val="22"/>
+        </w:rPr>
+        <w:t>Jacobian matrix as the forward model</w:t>
+      </w:r>
+      <w:r>
+        <w:rPr>
+          <w:rFonts w:ascii="Times New Roman" w:eastAsiaTheme="minorEastAsia" w:hAnsi="Times New Roman" w:cs="Times New Roman"/>
+          <w:color w:val="000000" w:themeColor="text1"/>
+          <w:sz w:val="22"/>
+        </w:rPr>
+        <w:t xml:space="preserve">. </w:t>
+      </w:r>
+      <w:r>
+        <w:rPr>
+          <w:rFonts w:ascii="Times New Roman" w:eastAsiaTheme="minorEastAsia" w:hAnsi="Times New Roman" w:cs="Times New Roman"/>
+          <w:color w:val="000000" w:themeColor="text1"/>
+          <w:sz w:val="22"/>
+        </w:rPr>
+        <w:t xml:space="preserve">We recalculate averaging kernel matrix and its dominant eigenvectors. </w:t>
+      </w:r>
+      <w:r>
+        <w:rPr>
+          <w:rFonts w:ascii="Times New Roman" w:eastAsiaTheme="minorEastAsia" w:hAnsi="Times New Roman" w:cs="Times New Roman"/>
+          <w:color w:val="000000" w:themeColor="text1"/>
+          <w:sz w:val="22"/>
+        </w:rPr>
+        <w:t xml:space="preserve">The eigenvalue spectrum given by the updated information content has a discontinuity at </w:t>
       </w:r>
       <w:r>
         <w:rPr>
           <w:rFonts w:ascii="Times New Roman" w:eastAsiaTheme="minorEastAsia" w:hAnsi="Times New Roman" w:cs="Times New Roman"/>
           <w:i/>
+          <w:color w:val="000000" w:themeColor="text1"/>
           <w:sz w:val="22"/>
         </w:rPr>
         <w:t>n</w:t>
@@ -24170,16 +24364,64 @@
       <w:r>
         <w:rPr>
           <w:rFonts w:ascii="Times New Roman" w:eastAsiaTheme="minorEastAsia" w:hAnsi="Times New Roman" w:cs="Times New Roman"/>
-          <w:sz w:val="22"/>
-        </w:rPr>
-        <w:t xml:space="preserve"> = 125 as expected for a rank 125 system. </w:t>
-      </w:r>
-      <w:r>
-        <w:rPr>
-          <w:rFonts w:ascii="Times New Roman" w:eastAsiaTheme="minorEastAsia" w:hAnsi="Times New Roman" w:cs="Times New Roman"/>
-          <w:sz w:val="22"/>
-        </w:rPr>
-        <w:t>Because the additional information generated by the forward model is unlikely to significantly change the rate at which information content accumulates when the prior and observational error covariances remain constant, we</w:t>
+          <w:color w:val="000000" w:themeColor="text1"/>
+          <w:sz w:val="22"/>
+        </w:rPr>
+        <w:t xml:space="preserve"> = </w:t>
+      </w:r>
+      <w:r>
+        <w:rPr>
+          <w:rFonts w:ascii="Times New Roman" w:eastAsiaTheme="minorEastAsia" w:hAnsi="Times New Roman" w:cs="Times New Roman"/>
+          <w:color w:val="000000" w:themeColor="text1"/>
+          <w:sz w:val="22"/>
+        </w:rPr>
+        <w:t>113</w:t>
+      </w:r>
+      <w:r>
+        <w:rPr>
+          <w:rFonts w:ascii="Times New Roman" w:eastAsiaTheme="minorEastAsia" w:hAnsi="Times New Roman" w:cs="Times New Roman"/>
+          <w:color w:val="000000" w:themeColor="text1"/>
+          <w:sz w:val="22"/>
+        </w:rPr>
+        <w:t xml:space="preserve"> as expected for a rank </w:t>
+      </w:r>
+      <w:r>
+        <w:rPr>
+          <w:rFonts w:ascii="Times New Roman" w:eastAsiaTheme="minorEastAsia" w:hAnsi="Times New Roman" w:cs="Times New Roman"/>
+          <w:color w:val="000000" w:themeColor="text1"/>
+          <w:sz w:val="22"/>
+        </w:rPr>
+        <w:t>113</w:t>
+      </w:r>
+      <w:r>
+        <w:rPr>
+          <w:rFonts w:ascii="Times New Roman" w:eastAsiaTheme="minorEastAsia" w:hAnsi="Times New Roman" w:cs="Times New Roman"/>
+          <w:color w:val="000000" w:themeColor="text1"/>
+          <w:sz w:val="22"/>
+        </w:rPr>
+        <w:t xml:space="preserve"> system</w:t>
+      </w:r>
+      <w:r>
+        <w:rPr>
+          <w:rFonts w:ascii="Times New Roman" w:eastAsiaTheme="minorEastAsia" w:hAnsi="Times New Roman" w:cs="Times New Roman"/>
+          <w:color w:val="000000" w:themeColor="text1"/>
+          <w:sz w:val="22"/>
+        </w:rPr>
+        <w:t xml:space="preserve">. </w:t>
+      </w:r>
+      <w:r>
+        <w:rPr>
+          <w:rFonts w:ascii="Times New Roman" w:eastAsiaTheme="minorEastAsia" w:hAnsi="Times New Roman" w:cs="Times New Roman"/>
+          <w:sz w:val="22"/>
+        </w:rPr>
+        <w:t>W</w:t>
+      </w:r>
+      <w:r>
+        <w:rPr>
+          <w:rFonts w:ascii="Times New Roman" w:eastAsiaTheme="minorEastAsia" w:hAnsi="Times New Roman" w:cs="Times New Roman"/>
+          <w:sz w:val="22"/>
+        </w:rPr>
+        <w:t>e</w:t>
       </w:r>
       <w:r>
         <w:rPr>
@@ -24208,7 +24450,7 @@
           <w:rFonts w:ascii="Times New Roman" w:eastAsiaTheme="minorEastAsia" w:hAnsi="Times New Roman" w:cs="Times New Roman"/>
           <w:sz w:val="22"/>
         </w:rPr>
-        <w:t>. We</w:t>
+        <w:t>,</w:t>
       </w:r>
       <w:r>
         <w:rPr>
@@ -24222,21 +24464,35 @@
           <w:rFonts w:ascii="Times New Roman" w:eastAsiaTheme="minorEastAsia" w:hAnsi="Times New Roman" w:cs="Times New Roman"/>
           <w:sz w:val="22"/>
         </w:rPr>
-        <w:t xml:space="preserve">require </w:t>
-      </w:r>
-      <w:r>
-        <w:rPr>
-          <w:rFonts w:ascii="Times New Roman" w:eastAsiaTheme="minorEastAsia" w:hAnsi="Times New Roman" w:cs="Times New Roman"/>
-          <w:sz w:val="22"/>
-        </w:rPr>
-        <w:t>next</w:t>
-      </w:r>
-      <w:r>
-        <w:rPr>
-          <w:rFonts w:ascii="Times New Roman" w:eastAsiaTheme="minorEastAsia" w:hAnsi="Times New Roman" w:cs="Times New Roman"/>
-          <w:sz w:val="22"/>
-        </w:rPr>
-        <w:t xml:space="preserve"> that the improved </w:t>
+        <w:t>requir</w:t>
+      </w:r>
+      <w:r>
+        <w:rPr>
+          <w:rFonts w:ascii="Times New Roman" w:eastAsiaTheme="minorEastAsia" w:hAnsi="Times New Roman" w:cs="Times New Roman"/>
+          <w:sz w:val="22"/>
+        </w:rPr>
+        <w:t>ing</w:t>
+      </w:r>
+      <w:r>
+        <w:rPr>
+          <w:rFonts w:ascii="Times New Roman" w:eastAsiaTheme="minorEastAsia" w:hAnsi="Times New Roman" w:cs="Times New Roman"/>
+          <w:sz w:val="22"/>
+        </w:rPr>
+        <w:t xml:space="preserve"> </w:t>
+      </w:r>
+      <w:r>
+        <w:rPr>
+          <w:rFonts w:ascii="Times New Roman" w:eastAsiaTheme="minorEastAsia" w:hAnsi="Times New Roman" w:cs="Times New Roman"/>
+          <w:sz w:val="22"/>
+        </w:rPr>
+        <w:t>t</w:t>
+      </w:r>
+      <w:r>
+        <w:rPr>
+          <w:rFonts w:ascii="Times New Roman" w:eastAsiaTheme="minorEastAsia" w:hAnsi="Times New Roman" w:cs="Times New Roman"/>
+          <w:sz w:val="22"/>
+        </w:rPr>
+        <w:t xml:space="preserve">hat the improved </w:t>
       </w:r>
       <w:r>
         <w:rPr>
@@ -24250,7 +24506,35 @@
           <w:rFonts w:ascii="Times New Roman" w:eastAsiaTheme="minorEastAsia" w:hAnsi="Times New Roman" w:cs="Times New Roman"/>
           <w:sz w:val="22"/>
         </w:rPr>
-        <w:t xml:space="preserve"> capture 97.5% of the information content, corresponding to </w:t>
+        <w:t xml:space="preserve"> capture 9</w:t>
+      </w:r>
+      <w:r>
+        <w:rPr>
+          <w:rFonts w:ascii="Times New Roman" w:eastAsiaTheme="minorEastAsia" w:hAnsi="Times New Roman" w:cs="Times New Roman"/>
+          <w:sz w:val="22"/>
+        </w:rPr>
+        <w:t>8</w:t>
+      </w:r>
+      <w:r>
+        <w:rPr>
+          <w:rFonts w:ascii="Times New Roman" w:eastAsiaTheme="minorEastAsia" w:hAnsi="Times New Roman" w:cs="Times New Roman"/>
+          <w:sz w:val="22"/>
+        </w:rPr>
+        <w:t>% of the information content</w:t>
+      </w:r>
+      <w:r>
+        <w:rPr>
+          <w:rFonts w:ascii="Times New Roman" w:eastAsiaTheme="minorEastAsia" w:hAnsi="Times New Roman" w:cs="Times New Roman"/>
+          <w:sz w:val="22"/>
+        </w:rPr>
+        <w:t>,</w:t>
+      </w:r>
+      <w:r>
+        <w:rPr>
+          <w:rFonts w:ascii="Times New Roman" w:eastAsiaTheme="minorEastAsia" w:hAnsi="Times New Roman" w:cs="Times New Roman"/>
+          <w:sz w:val="22"/>
+        </w:rPr>
+        <w:t xml:space="preserve"> corresponding to </w:t>
       </w:r>
       <w:r>
         <w:rPr>
@@ -24265,7 +24549,21 @@
           <w:rFonts w:ascii="Times New Roman" w:eastAsiaTheme="minorEastAsia" w:hAnsi="Times New Roman" w:cs="Times New Roman"/>
           <w:sz w:val="22"/>
         </w:rPr>
-        <w:t xml:space="preserve"> = 417. The resulting Jacobian matrix </w:t>
+        <w:t xml:space="preserve"> = 4</w:t>
+      </w:r>
+      <w:r>
+        <w:rPr>
+          <w:rFonts w:ascii="Times New Roman" w:eastAsiaTheme="minorEastAsia" w:hAnsi="Times New Roman" w:cs="Times New Roman"/>
+          <w:sz w:val="22"/>
+        </w:rPr>
+        <w:t>3</w:t>
+      </w:r>
+      <w:r>
+        <w:rPr>
+          <w:rFonts w:ascii="Times New Roman" w:eastAsiaTheme="minorEastAsia" w:hAnsi="Times New Roman" w:cs="Times New Roman"/>
+          <w:sz w:val="22"/>
+        </w:rPr>
+        <w:t xml:space="preserve">7. The resulting Jacobian matrix </w:t>
       </w:r>
       <m:oMath>
         <m:sSubSup>
@@ -24340,21 +24638,77 @@
           <w:rFonts w:ascii="Times New Roman" w:eastAsiaTheme="minorEastAsia" w:hAnsi="Times New Roman" w:cs="Times New Roman"/>
           <w:sz w:val="22"/>
         </w:rPr>
-        <w:t xml:space="preserve"> has rank ~417 and required </w:t>
-      </w:r>
-      <w:r>
-        <w:rPr>
-          <w:rFonts w:ascii="Times New Roman" w:eastAsiaTheme="minorEastAsia" w:hAnsi="Times New Roman" w:cs="Times New Roman"/>
-          <w:sz w:val="22"/>
-        </w:rPr>
-        <w:t xml:space="preserve">542 </w:t>
-      </w:r>
-      <w:r>
-        <w:rPr>
-          <w:rFonts w:ascii="Times New Roman" w:eastAsiaTheme="minorEastAsia" w:hAnsi="Times New Roman" w:cs="Times New Roman"/>
-          <w:sz w:val="22"/>
-        </w:rPr>
-        <w:t xml:space="preserve">model runs to construct. </w:t>
+        <w:t xml:space="preserve"> has rank ~4</w:t>
+      </w:r>
+      <w:r>
+        <w:rPr>
+          <w:rFonts w:ascii="Times New Roman" w:eastAsiaTheme="minorEastAsia" w:hAnsi="Times New Roman" w:cs="Times New Roman"/>
+          <w:sz w:val="22"/>
+        </w:rPr>
+        <w:t>3</w:t>
+      </w:r>
+      <w:r>
+        <w:rPr>
+          <w:rFonts w:ascii="Times New Roman" w:eastAsiaTheme="minorEastAsia" w:hAnsi="Times New Roman" w:cs="Times New Roman"/>
+          <w:sz w:val="22"/>
+        </w:rPr>
+        <w:t xml:space="preserve">7 and required </w:t>
+      </w:r>
+      <w:r>
+        <w:rPr>
+          <w:rFonts w:ascii="Times New Roman" w:eastAsiaTheme="minorEastAsia" w:hAnsi="Times New Roman" w:cs="Times New Roman"/>
+          <w:sz w:val="22"/>
+        </w:rPr>
+        <w:t>5</w:t>
+      </w:r>
+      <w:r>
+        <w:rPr>
+          <w:rFonts w:ascii="Times New Roman" w:eastAsiaTheme="minorEastAsia" w:hAnsi="Times New Roman" w:cs="Times New Roman"/>
+          <w:sz w:val="22"/>
+        </w:rPr>
+        <w:t>30</w:t>
+      </w:r>
+      <w:r>
+        <w:rPr>
+          <w:rFonts w:ascii="Times New Roman" w:eastAsiaTheme="minorEastAsia" w:hAnsi="Times New Roman" w:cs="Times New Roman"/>
+          <w:sz w:val="22"/>
+        </w:rPr>
+        <w:t xml:space="preserve"> </w:t>
+      </w:r>
+      <w:r>
+        <w:rPr>
+          <w:rFonts w:ascii="Times New Roman" w:eastAsiaTheme="minorEastAsia" w:hAnsi="Times New Roman" w:cs="Times New Roman"/>
+          <w:sz w:val="22"/>
+        </w:rPr>
+        <w:t xml:space="preserve">forward </w:t>
+      </w:r>
+      <w:r>
+        <w:rPr>
+          <w:rFonts w:ascii="Times New Roman" w:eastAsiaTheme="minorEastAsia" w:hAnsi="Times New Roman" w:cs="Times New Roman"/>
+          <w:sz w:val="22"/>
+        </w:rPr>
+        <w:t xml:space="preserve">model </w:t>
+      </w:r>
+      <w:r>
+        <w:rPr>
+          <w:rFonts w:ascii="Times New Roman" w:eastAsiaTheme="minorEastAsia" w:hAnsi="Times New Roman" w:cs="Times New Roman"/>
+          <w:sz w:val="22"/>
+        </w:rPr>
+        <w:t>simulations</w:t>
+      </w:r>
+      <w:r>
+        <w:rPr>
+          <w:rFonts w:ascii="Times New Roman" w:eastAsiaTheme="minorEastAsia" w:hAnsi="Times New Roman" w:cs="Times New Roman"/>
+          <w:sz w:val="22"/>
+        </w:rPr>
+        <w:t xml:space="preserve"> including the prior run</w:t>
+      </w:r>
+      <w:r>
+        <w:rPr>
+          <w:rFonts w:ascii="Times New Roman" w:eastAsiaTheme="minorEastAsia" w:hAnsi="Times New Roman" w:cs="Times New Roman"/>
+          <w:sz w:val="22"/>
+        </w:rPr>
+        <w:t>, a 75% reduction from the 2099 simulations required for the native-resolution solution.</w:t>
       </w:r>
     </w:p>
     <w:p>
@@ -24378,57 +24732,14 @@
           <w:rFonts w:ascii="Times New Roman" w:eastAsiaTheme="minorEastAsia" w:hAnsi="Times New Roman" w:cs="Times New Roman"/>
           <w:sz w:val="22"/>
         </w:rPr>
-        <w:t xml:space="preserve">We solve the inversion using the resulting reduced-rank Jacobian matrix. Figure </w:t>
-      </w:r>
-      <w:r>
-        <w:rPr>
-          <w:rFonts w:ascii="Times New Roman" w:eastAsiaTheme="minorEastAsia" w:hAnsi="Times New Roman" w:cs="Times New Roman"/>
-          <w:sz w:val="22"/>
-        </w:rPr>
-        <w:t>4</w:t>
-      </w:r>
-      <w:r>
-        <w:rPr>
-          <w:rFonts w:ascii="Times New Roman" w:eastAsiaTheme="minorEastAsia" w:hAnsi="Times New Roman" w:cs="Times New Roman"/>
-          <w:sz w:val="22"/>
-        </w:rPr>
-        <w:t xml:space="preserve"> (right column) shows the distribution</w:t>
-      </w:r>
-      <w:r>
-        <w:rPr>
-          <w:rFonts w:ascii="Times New Roman" w:eastAsiaTheme="minorEastAsia" w:hAnsi="Times New Roman" w:cs="Times New Roman"/>
-          <w:sz w:val="22"/>
-        </w:rPr>
-        <w:t xml:space="preserve"> of the</w:t>
-      </w:r>
-      <w:r>
-        <w:rPr>
-          <w:rFonts w:ascii="Times New Roman" w:eastAsiaTheme="minorEastAsia" w:hAnsi="Times New Roman" w:cs="Times New Roman"/>
-          <w:sz w:val="22"/>
-        </w:rPr>
-        <w:t xml:space="preserve"> posterior scaling factors (top) and averaging kernel </w:t>
-      </w:r>
-      <w:r>
-        <w:rPr>
-          <w:rFonts w:ascii="Times New Roman" w:eastAsiaTheme="minorEastAsia" w:hAnsi="Times New Roman" w:cs="Times New Roman"/>
-          <w:sz w:val="22"/>
-        </w:rPr>
-        <w:t>sensitivities</w:t>
-      </w:r>
-      <w:r>
-        <w:rPr>
-          <w:rFonts w:ascii="Times New Roman" w:eastAsiaTheme="minorEastAsia" w:hAnsi="Times New Roman" w:cs="Times New Roman"/>
-          <w:sz w:val="22"/>
-        </w:rPr>
-        <w:t xml:space="preserve"> (bottom) compared </w:t>
-      </w:r>
-      <w:r>
-        <w:rPr>
-          <w:rFonts w:ascii="Times New Roman" w:eastAsiaTheme="minorEastAsia" w:hAnsi="Times New Roman" w:cs="Times New Roman"/>
-          <w:sz w:val="22"/>
-        </w:rPr>
-        <w:lastRenderedPageBreak/>
-        <w:t xml:space="preserve">to the native resolution solution (left column). Because </w:t>
+        <w:t>We solve</w:t>
+      </w:r>
+      <w:r>
+        <w:rPr>
+          <w:rFonts w:ascii="Times New Roman" w:eastAsiaTheme="minorEastAsia" w:hAnsi="Times New Roman" w:cs="Times New Roman"/>
+          <w:sz w:val="22"/>
+        </w:rPr>
+        <w:t xml:space="preserve"> equations (2) – (4) using </w:t>
       </w:r>
       <m:oMath>
         <m:sSubSup>
@@ -24501,118 +24812,115 @@
       <w:r>
         <w:rPr>
           <w:rFonts w:ascii="Times New Roman" w:eastAsiaTheme="minorEastAsia" w:hAnsi="Times New Roman" w:cs="Times New Roman"/>
-          <w:sz w:val="22"/>
-        </w:rPr>
-        <w:t xml:space="preserve"> was constructed on the basis of the dominant patterns of information content, it solves for the posterior scaling factors accurately in the areas of highest information content and defaults to the prior value (a scaling factor o</w:t>
-      </w:r>
-      <w:r>
-        <w:rPr>
-          <w:rFonts w:ascii="Times New Roman" w:eastAsiaTheme="minorEastAsia" w:hAnsi="Times New Roman" w:cs="Times New Roman"/>
-          <w:sz w:val="22"/>
-        </w:rPr>
-        <w:t>f</w:t>
-      </w:r>
-      <w:r>
-        <w:rPr>
-          <w:rFonts w:ascii="Times New Roman" w:eastAsiaTheme="minorEastAsia" w:hAnsi="Times New Roman" w:cs="Times New Roman"/>
-          <w:sz w:val="22"/>
-        </w:rPr>
-        <w:t xml:space="preserve"> 1) elsewhere. The averaging kernel accurately captures these patterns of information content. </w:t>
-      </w:r>
-      <w:r>
-        <w:rPr>
-          <w:rFonts w:ascii="Times New Roman" w:eastAsiaTheme="minorEastAsia" w:hAnsi="Times New Roman" w:cs="Times New Roman"/>
-          <w:sz w:val="22"/>
-        </w:rPr>
-        <w:t>Due</w:t>
-      </w:r>
-      <w:r>
-        <w:rPr>
-          <w:rFonts w:ascii="Times New Roman" w:eastAsiaTheme="minorEastAsia" w:hAnsi="Times New Roman" w:cs="Times New Roman"/>
-          <w:sz w:val="22"/>
-        </w:rPr>
-        <w:t xml:space="preserve"> the limited extent of the optimized grid cells, the resulting </w:t>
-      </w:r>
-      <w:commentRangeStart w:id="32"/>
-      <w:commentRangeStart w:id="33"/>
-      <w:r>
-        <w:rPr>
-          <w:rFonts w:ascii="Times New Roman" w:eastAsiaTheme="minorEastAsia" w:hAnsi="Times New Roman" w:cs="Times New Roman"/>
-          <w:sz w:val="22"/>
-        </w:rPr>
-        <w:t xml:space="preserve">DOFS (153) </w:t>
-      </w:r>
-      <w:commentRangeEnd w:id="32"/>
-      <w:r>
-        <w:rPr>
-          <w:rStyle w:val="CommentReference"/>
-        </w:rPr>
-        <w:commentReference w:id="32"/>
-      </w:r>
-      <w:commentRangeEnd w:id="33"/>
-      <w:r>
-        <w:rPr>
-          <w:rFonts w:ascii="Times New Roman" w:eastAsiaTheme="minorEastAsia" w:hAnsi="Times New Roman" w:cs="Times New Roman"/>
-          <w:sz w:val="22"/>
-        </w:rPr>
-        <w:t xml:space="preserve">and DOFS per grid cell (0.07) </w:t>
-      </w:r>
-      <w:r>
-        <w:rPr>
-          <w:rStyle w:val="CommentReference"/>
-        </w:rPr>
-        <w:commentReference w:id="33"/>
-      </w:r>
-      <w:r>
-        <w:rPr>
-          <w:rFonts w:ascii="Times New Roman" w:eastAsiaTheme="minorEastAsia" w:hAnsi="Times New Roman" w:cs="Times New Roman"/>
-          <w:sz w:val="22"/>
-        </w:rPr>
-        <w:t xml:space="preserve">are </w:t>
-      </w:r>
-      <w:r>
-        <w:rPr>
-          <w:rFonts w:ascii="Times New Roman" w:eastAsiaTheme="minorEastAsia" w:hAnsi="Times New Roman" w:cs="Times New Roman"/>
-          <w:sz w:val="22"/>
-        </w:rPr>
-        <w:t xml:space="preserve">lower than native resolution values (216 and 0.10, respectively). If we </w:t>
-      </w:r>
-      <w:r>
-        <w:rPr>
-          <w:rFonts w:ascii="Times New Roman" w:eastAsiaTheme="minorEastAsia" w:hAnsi="Times New Roman" w:cs="Times New Roman"/>
-          <w:sz w:val="22"/>
-        </w:rPr>
-        <w:t>consider only the optimized grid cells by excluding grid cells where the averaging kernel sensitivities are less</w:t>
-      </w:r>
-      <w:commentRangeStart w:id="34"/>
-      <w:commentRangeStart w:id="35"/>
-      <w:r>
-        <w:rPr>
-          <w:rFonts w:ascii="Times New Roman" w:eastAsiaTheme="minorEastAsia" w:hAnsi="Times New Roman" w:cs="Times New Roman"/>
-          <w:sz w:val="22"/>
-        </w:rPr>
-        <w:t xml:space="preserve"> than 0.01</w:t>
-      </w:r>
-      <w:commentRangeEnd w:id="34"/>
-      <w:r>
-        <w:rPr>
-          <w:rStyle w:val="CommentReference"/>
-        </w:rPr>
-        <w:commentReference w:id="34"/>
-      </w:r>
-      <w:commentRangeEnd w:id="35"/>
-      <w:r>
-        <w:rPr>
-          <w:rStyle w:val="CommentReference"/>
-        </w:rPr>
-        <w:commentReference w:id="35"/>
-      </w:r>
-      <w:r>
-        <w:rPr>
-          <w:rFonts w:ascii="Times New Roman" w:eastAsiaTheme="minorEastAsia" w:hAnsi="Times New Roman" w:cs="Times New Roman"/>
-          <w:sz w:val="22"/>
-        </w:rPr>
-        <w:t>, we find 152 DOFS across 711 grid cells, or 0.21 DOFS per grid cell</w:t>
+          <w:b/>
+          <w:sz w:val="22"/>
+        </w:rPr>
+        <w:t xml:space="preserve"> </w:t>
+      </w:r>
+      <w:r>
+        <w:rPr>
+          <w:rFonts w:ascii="Times New Roman" w:eastAsiaTheme="minorEastAsia" w:hAnsi="Times New Roman" w:cs="Times New Roman"/>
+          <w:sz w:val="22"/>
+        </w:rPr>
+        <w:t>and compare the information content to the native-resolution solution.</w:t>
+      </w:r>
+      <w:r>
+        <w:rPr>
+          <w:rFonts w:ascii="Times New Roman" w:eastAsiaTheme="minorEastAsia" w:hAnsi="Times New Roman" w:cs="Times New Roman"/>
+          <w:sz w:val="22"/>
+        </w:rPr>
+        <w:t xml:space="preserve"> </w:t>
+      </w:r>
+      <w:r>
+        <w:rPr>
+          <w:rFonts w:ascii="Times New Roman" w:eastAsiaTheme="minorEastAsia" w:hAnsi="Times New Roman" w:cs="Times New Roman"/>
+          <w:sz w:val="22"/>
+        </w:rPr>
+        <w:t>The bottom row of f</w:t>
+      </w:r>
+      <w:r>
+        <w:rPr>
+          <w:rFonts w:ascii="Times New Roman" w:eastAsiaTheme="minorEastAsia" w:hAnsi="Times New Roman" w:cs="Times New Roman"/>
+          <w:sz w:val="22"/>
+        </w:rPr>
+        <w:t xml:space="preserve">igure </w:t>
+      </w:r>
+      <w:r>
+        <w:rPr>
+          <w:rFonts w:ascii="Times New Roman" w:eastAsiaTheme="minorEastAsia" w:hAnsi="Times New Roman" w:cs="Times New Roman"/>
+          <w:sz w:val="22"/>
+        </w:rPr>
+        <w:t xml:space="preserve">4 </w:t>
+      </w:r>
+      <w:r>
+        <w:rPr>
+          <w:rFonts w:ascii="Times New Roman" w:eastAsiaTheme="minorEastAsia" w:hAnsi="Times New Roman" w:cs="Times New Roman"/>
+          <w:sz w:val="22"/>
+        </w:rPr>
+        <w:t>shows the distribution</w:t>
+      </w:r>
+      <w:r>
+        <w:rPr>
+          <w:rFonts w:ascii="Times New Roman" w:eastAsiaTheme="minorEastAsia" w:hAnsi="Times New Roman" w:cs="Times New Roman"/>
+          <w:sz w:val="22"/>
+        </w:rPr>
+        <w:t xml:space="preserve"> of </w:t>
+      </w:r>
+      <w:r>
+        <w:rPr>
+          <w:rFonts w:ascii="Times New Roman" w:eastAsiaTheme="minorEastAsia" w:hAnsi="Times New Roman" w:cs="Times New Roman"/>
+          <w:sz w:val="22"/>
+        </w:rPr>
+        <w:t>the</w:t>
+      </w:r>
+      <w:r>
+        <w:rPr>
+          <w:rFonts w:ascii="Times New Roman" w:eastAsiaTheme="minorEastAsia" w:hAnsi="Times New Roman" w:cs="Times New Roman"/>
+          <w:sz w:val="22"/>
+        </w:rPr>
+        <w:t xml:space="preserve"> </w:t>
+      </w:r>
+      <w:r>
+        <w:rPr>
+          <w:rFonts w:ascii="Times New Roman" w:eastAsiaTheme="minorEastAsia" w:hAnsi="Times New Roman" w:cs="Times New Roman"/>
+          <w:sz w:val="22"/>
+        </w:rPr>
+        <w:t xml:space="preserve">reduced-rank </w:t>
+      </w:r>
+      <w:r>
+        <w:rPr>
+          <w:rFonts w:ascii="Times New Roman" w:eastAsiaTheme="minorEastAsia" w:hAnsi="Times New Roman" w:cs="Times New Roman"/>
+          <w:sz w:val="22"/>
+        </w:rPr>
+        <w:t xml:space="preserve">averaging kernel </w:t>
+      </w:r>
+      <w:r>
+        <w:rPr>
+          <w:rFonts w:ascii="Times New Roman" w:eastAsiaTheme="minorEastAsia" w:hAnsi="Times New Roman" w:cs="Times New Roman"/>
+          <w:sz w:val="22"/>
+        </w:rPr>
+        <w:t>sensitivities</w:t>
+      </w:r>
+      <w:r>
+        <w:rPr>
+          <w:rFonts w:ascii="Times New Roman" w:eastAsiaTheme="minorEastAsia" w:hAnsi="Times New Roman" w:cs="Times New Roman"/>
+          <w:sz w:val="22"/>
+        </w:rPr>
+        <w:t xml:space="preserve"> </w:t>
+      </w:r>
+      <w:r>
+        <w:rPr>
+          <w:rFonts w:ascii="Times New Roman" w:eastAsiaTheme="minorEastAsia" w:hAnsi="Times New Roman" w:cs="Times New Roman"/>
+          <w:sz w:val="22"/>
+        </w:rPr>
+        <w:t xml:space="preserve">(right) </w:t>
+      </w:r>
+      <w:r>
+        <w:rPr>
+          <w:rFonts w:ascii="Times New Roman" w:eastAsiaTheme="minorEastAsia" w:hAnsi="Times New Roman" w:cs="Times New Roman"/>
+          <w:sz w:val="22"/>
+        </w:rPr>
+        <w:t>compared to the native resolution solution (left)</w:t>
       </w:r>
       <w:r>
         <w:rPr>
@@ -24624,6 +24932,7 @@
       <w:r>
         <w:rPr>
           <w:rFonts w:ascii="Times New Roman" w:eastAsiaTheme="minorEastAsia" w:hAnsi="Times New Roman" w:cs="Times New Roman"/>
+          <w:bCs/>
           <w:sz w:val="22"/>
         </w:rPr>
         <w:t xml:space="preserve"> </w:t>
@@ -24631,124 +24940,9 @@
       <w:r>
         <w:rPr>
           <w:rFonts w:ascii="Times New Roman" w:eastAsiaTheme="minorEastAsia" w:hAnsi="Times New Roman" w:cs="Times New Roman"/>
-          <w:color w:val="000000" w:themeColor="text1"/>
-          <w:sz w:val="22"/>
-        </w:rPr>
-        <w:t xml:space="preserve">The reduced rank solution generates only </w:t>
-      </w:r>
-      <w:r>
-        <w:rPr>
-          <w:rFonts w:ascii="Times New Roman" w:eastAsiaTheme="minorEastAsia" w:hAnsi="Times New Roman" w:cs="Times New Roman"/>
-          <w:color w:val="000000" w:themeColor="text1"/>
-          <w:sz w:val="22"/>
-        </w:rPr>
-        <w:t>~</w:t>
-      </w:r>
-      <w:r>
-        <w:rPr>
-          <w:rFonts w:ascii="Times New Roman" w:eastAsiaTheme="minorEastAsia" w:hAnsi="Times New Roman" w:cs="Times New Roman"/>
-          <w:color w:val="000000" w:themeColor="text1"/>
-          <w:sz w:val="22"/>
-        </w:rPr>
-        <w:t>7</w:t>
-      </w:r>
-      <w:r>
-        <w:rPr>
-          <w:rFonts w:ascii="Times New Roman" w:eastAsiaTheme="minorEastAsia" w:hAnsi="Times New Roman" w:cs="Times New Roman"/>
-          <w:color w:val="000000" w:themeColor="text1"/>
-          <w:sz w:val="22"/>
-        </w:rPr>
-        <w:t>0</w:t>
-      </w:r>
-      <w:r>
-        <w:rPr>
-          <w:rFonts w:ascii="Times New Roman" w:eastAsiaTheme="minorEastAsia" w:hAnsi="Times New Roman" w:cs="Times New Roman"/>
-          <w:color w:val="000000" w:themeColor="text1"/>
-          <w:sz w:val="22"/>
-        </w:rPr>
-        <w:t xml:space="preserve">% of the native resolution DOFS despite </w:t>
-      </w:r>
-      <w:r>
-        <w:rPr>
-          <w:rFonts w:ascii="Times New Roman" w:eastAsiaTheme="minorEastAsia" w:hAnsi="Times New Roman" w:cs="Times New Roman"/>
-          <w:color w:val="000000" w:themeColor="text1"/>
-          <w:sz w:val="22"/>
-        </w:rPr>
-        <w:t>constructing the</w:t>
-      </w:r>
-      <w:r>
-        <w:rPr>
-          <w:rFonts w:ascii="Times New Roman" w:eastAsiaTheme="minorEastAsia" w:hAnsi="Times New Roman" w:cs="Times New Roman"/>
-          <w:color w:val="000000" w:themeColor="text1"/>
-          <w:sz w:val="22"/>
-        </w:rPr>
-        <w:t xml:space="preserve"> reduced-rank Jacobian on the basis of eigenvectors that capture 97.5% of the information content; </w:t>
-      </w:r>
-      <w:r>
-        <w:rPr>
-          <w:rFonts w:ascii="Times New Roman" w:eastAsiaTheme="minorEastAsia" w:hAnsi="Times New Roman" w:cs="Times New Roman"/>
-          <w:color w:val="000000" w:themeColor="text1"/>
-          <w:sz w:val="22"/>
-        </w:rPr>
-        <w:t>the discrepancy results from errors in the characterization of the tailing eigenvectors.</w:t>
-      </w:r>
-      <w:r>
-        <w:rPr>
-          <w:rFonts w:ascii="Times New Roman" w:eastAsiaTheme="minorEastAsia" w:hAnsi="Times New Roman" w:cs="Times New Roman"/>
-          <w:sz w:val="22"/>
-        </w:rPr>
-        <w:t xml:space="preserve"> </w:t>
-      </w:r>
-    </w:p>
-    <w:p>
-      <w:pPr>
-        <w:rPr>
-          <w:rFonts w:ascii="Times New Roman" w:eastAsiaTheme="minorEastAsia" w:hAnsi="Times New Roman" w:cs="Times New Roman"/>
-          <w:sz w:val="22"/>
-        </w:rPr>
-      </w:pPr>
-    </w:p>
-    <w:p>
-      <w:pPr>
-        <w:rPr>
-          <w:rFonts w:ascii="Times New Roman" w:eastAsiaTheme="minorEastAsia" w:hAnsi="Times New Roman" w:cs="Times New Roman"/>
-          <w:sz w:val="22"/>
-        </w:rPr>
-      </w:pPr>
-      <w:r>
-        <w:rPr>
-          <w:rFonts w:ascii="Times New Roman" w:eastAsiaTheme="minorEastAsia" w:hAnsi="Times New Roman" w:cs="Times New Roman"/>
-          <w:sz w:val="22"/>
-        </w:rPr>
-        <w:t xml:space="preserve">Figure </w:t>
-      </w:r>
-      <w:r>
-        <w:rPr>
-          <w:rFonts w:ascii="Times New Roman" w:eastAsiaTheme="minorEastAsia" w:hAnsi="Times New Roman" w:cs="Times New Roman"/>
-          <w:sz w:val="22"/>
-        </w:rPr>
-        <w:t xml:space="preserve">5 </w:t>
-      </w:r>
-      <w:r>
-        <w:rPr>
-          <w:rFonts w:ascii="Times New Roman" w:eastAsiaTheme="minorEastAsia" w:hAnsi="Times New Roman" w:cs="Times New Roman"/>
-          <w:sz w:val="22"/>
-        </w:rPr>
-        <w:t xml:space="preserve">shows the </w:t>
-      </w:r>
-      <w:r>
-        <w:rPr>
-          <w:rFonts w:ascii="Times New Roman" w:eastAsiaTheme="minorEastAsia" w:hAnsi="Times New Roman" w:cs="Times New Roman"/>
-          <w:sz w:val="22"/>
-        </w:rPr>
-        <w:t xml:space="preserve">elements of the </w:t>
-      </w:r>
-      <w:r>
-        <w:rPr>
-          <w:rFonts w:ascii="Times New Roman" w:eastAsiaTheme="minorEastAsia" w:hAnsi="Times New Roman" w:cs="Times New Roman"/>
-          <w:sz w:val="22"/>
-        </w:rPr>
-        <w:t xml:space="preserve">final reduced-rank Jacobian matrix approximation </w:t>
+          <w:sz w:val="22"/>
+        </w:rPr>
+        <w:t xml:space="preserve">Because </w:t>
       </w:r>
       <m:oMath>
         <m:sSubSup>
@@ -24823,69 +25017,168 @@
           <w:rFonts w:ascii="Times New Roman" w:eastAsiaTheme="minorEastAsia" w:hAnsi="Times New Roman" w:cs="Times New Roman"/>
           <w:sz w:val="22"/>
         </w:rPr>
-        <w:t xml:space="preserve"> (upper left) and the resulting posterior solution, </w:t>
-      </w:r>
-      <w:commentRangeStart w:id="36"/>
-      <w:commentRangeStart w:id="37"/>
-      <w:r>
-        <w:rPr>
-          <w:rFonts w:ascii="Times New Roman" w:eastAsiaTheme="minorEastAsia" w:hAnsi="Times New Roman" w:cs="Times New Roman"/>
-          <w:sz w:val="22"/>
-        </w:rPr>
-        <w:t>including scaling factors (upper right</w:t>
-      </w:r>
-      <w:commentRangeEnd w:id="36"/>
-      <w:r>
-        <w:rPr>
-          <w:rStyle w:val="CommentReference"/>
-        </w:rPr>
-        <w:commentReference w:id="36"/>
-      </w:r>
-      <w:commentRangeEnd w:id="37"/>
-      <w:r>
-        <w:rPr>
-          <w:rStyle w:val="CommentReference"/>
-        </w:rPr>
-        <w:commentReference w:id="37"/>
-      </w:r>
-      <w:r>
-        <w:rPr>
-          <w:rFonts w:ascii="Times New Roman" w:eastAsiaTheme="minorEastAsia" w:hAnsi="Times New Roman" w:cs="Times New Roman"/>
-          <w:sz w:val="22"/>
-        </w:rPr>
-        <w:t xml:space="preserve">), variance (lower left), and averaging kernel </w:t>
-      </w:r>
-      <w:r>
-        <w:rPr>
-          <w:rFonts w:ascii="Times New Roman" w:eastAsiaTheme="minorEastAsia" w:hAnsi="Times New Roman" w:cs="Times New Roman"/>
-          <w:sz w:val="22"/>
-        </w:rPr>
-        <w:t>sensitivities</w:t>
-      </w:r>
-      <w:r>
-        <w:rPr>
-          <w:rFonts w:ascii="Times New Roman" w:eastAsiaTheme="minorEastAsia" w:hAnsi="Times New Roman" w:cs="Times New Roman"/>
-          <w:sz w:val="22"/>
-        </w:rPr>
-        <w:t xml:space="preserve"> (lower right), </w:t>
-      </w:r>
-      <w:r>
-        <w:rPr>
-          <w:rFonts w:ascii="Times New Roman" w:eastAsiaTheme="minorEastAsia" w:hAnsi="Times New Roman" w:cs="Times New Roman"/>
-          <w:sz w:val="22"/>
-        </w:rPr>
-        <w:t>subjected to the 0.01 averaging kernel sensitivity threshold</w:t>
-      </w:r>
-      <w:r>
-        <w:rPr>
-          <w:rFonts w:ascii="Times New Roman" w:eastAsiaTheme="minorEastAsia" w:hAnsi="Times New Roman" w:cs="Times New Roman"/>
-          <w:sz w:val="22"/>
-        </w:rPr>
-        <w:t xml:space="preserve"> and plotted against the corresponding native-resolution values</w:t>
-      </w:r>
-      <w:r>
-        <w:rPr>
-          <w:rFonts w:ascii="Times New Roman" w:eastAsiaTheme="minorEastAsia" w:hAnsi="Times New Roman" w:cs="Times New Roman"/>
+        <w:t xml:space="preserve"> was constructed on the basis of the dominant patterns of information content, it solves for the posterior scaling factors in the areas of highest information content and defaults to the prior value (a scaling factor o</w:t>
+      </w:r>
+      <w:r>
+        <w:rPr>
+          <w:rFonts w:ascii="Times New Roman" w:eastAsiaTheme="minorEastAsia" w:hAnsi="Times New Roman" w:cs="Times New Roman"/>
+          <w:sz w:val="22"/>
+        </w:rPr>
+        <w:t>f</w:t>
+      </w:r>
+      <w:r>
+        <w:rPr>
+          <w:rFonts w:ascii="Times New Roman" w:eastAsiaTheme="minorEastAsia" w:hAnsi="Times New Roman" w:cs="Times New Roman"/>
+          <w:sz w:val="22"/>
+        </w:rPr>
+        <w:t xml:space="preserve"> 1) elsewhere. </w:t>
+      </w:r>
+      <w:r>
+        <w:rPr>
+          <w:rFonts w:ascii="Times New Roman" w:eastAsiaTheme="minorEastAsia" w:hAnsi="Times New Roman" w:cs="Times New Roman"/>
+          <w:bCs/>
+          <w:color w:val="000000" w:themeColor="text1"/>
+          <w:sz w:val="22"/>
+        </w:rPr>
+        <w:lastRenderedPageBreak/>
+        <w:t xml:space="preserve">Visual inspection suggests that </w:t>
+      </w:r>
+      <w:r>
+        <w:rPr>
+          <w:rFonts w:ascii="Times New Roman" w:eastAsiaTheme="minorEastAsia" w:hAnsi="Times New Roman" w:cs="Times New Roman"/>
+          <w:color w:val="000000" w:themeColor="text1"/>
+          <w:sz w:val="22"/>
+        </w:rPr>
+        <w:t xml:space="preserve">the </w:t>
+      </w:r>
+      <w:r>
+        <w:rPr>
+          <w:rFonts w:ascii="Times New Roman" w:eastAsiaTheme="minorEastAsia" w:hAnsi="Times New Roman" w:cs="Times New Roman"/>
+          <w:color w:val="000000" w:themeColor="text1"/>
+          <w:sz w:val="22"/>
+        </w:rPr>
+        <w:t xml:space="preserve">reduced-rank </w:t>
+      </w:r>
+      <w:r>
+        <w:rPr>
+          <w:rFonts w:ascii="Times New Roman" w:eastAsiaTheme="minorEastAsia" w:hAnsi="Times New Roman" w:cs="Times New Roman"/>
+          <w:color w:val="000000" w:themeColor="text1"/>
+          <w:sz w:val="22"/>
+        </w:rPr>
+        <w:t xml:space="preserve">averaging kernel </w:t>
+      </w:r>
+      <w:r>
+        <w:rPr>
+          <w:rFonts w:ascii="Times New Roman" w:eastAsiaTheme="minorEastAsia" w:hAnsi="Times New Roman" w:cs="Times New Roman"/>
+          <w:color w:val="000000" w:themeColor="text1"/>
+          <w:sz w:val="22"/>
+        </w:rPr>
+        <w:t xml:space="preserve">sensitivities </w:t>
+      </w:r>
+      <w:r>
+        <w:rPr>
+          <w:rFonts w:ascii="Times New Roman" w:eastAsiaTheme="minorEastAsia" w:hAnsi="Times New Roman" w:cs="Times New Roman"/>
+          <w:color w:val="000000" w:themeColor="text1"/>
+          <w:sz w:val="22"/>
+        </w:rPr>
+        <w:t>accurately capture</w:t>
+      </w:r>
+      <w:r>
+        <w:rPr>
+          <w:rFonts w:ascii="Times New Roman" w:eastAsiaTheme="minorEastAsia" w:hAnsi="Times New Roman" w:cs="Times New Roman"/>
+          <w:color w:val="000000" w:themeColor="text1"/>
+          <w:sz w:val="22"/>
+        </w:rPr>
+        <w:t xml:space="preserve"> </w:t>
+      </w:r>
+      <w:r>
+        <w:rPr>
+          <w:rFonts w:ascii="Times New Roman" w:eastAsiaTheme="minorEastAsia" w:hAnsi="Times New Roman" w:cs="Times New Roman"/>
+          <w:color w:val="000000" w:themeColor="text1"/>
+          <w:sz w:val="22"/>
+        </w:rPr>
+        <w:t>these</w:t>
+      </w:r>
+      <w:r>
+        <w:rPr>
+          <w:rFonts w:ascii="Times New Roman" w:eastAsiaTheme="minorEastAsia" w:hAnsi="Times New Roman" w:cs="Times New Roman"/>
+          <w:color w:val="000000" w:themeColor="text1"/>
+          <w:sz w:val="22"/>
+        </w:rPr>
+        <w:t xml:space="preserve"> patterns of information content. </w:t>
+      </w:r>
+      <w:r>
+        <w:rPr>
+          <w:rFonts w:ascii="Times New Roman" w:eastAsiaTheme="minorEastAsia" w:hAnsi="Times New Roman" w:cs="Times New Roman"/>
+          <w:color w:val="000000" w:themeColor="text1"/>
+          <w:sz w:val="22"/>
+        </w:rPr>
+        <w:t>The lower right panel of figure</w:t>
+      </w:r>
+      <w:r>
+        <w:rPr>
+          <w:rFonts w:ascii="Times New Roman" w:eastAsiaTheme="minorEastAsia" w:hAnsi="Times New Roman" w:cs="Times New Roman"/>
+          <w:sz w:val="22"/>
+        </w:rPr>
+        <w:t xml:space="preserve"> 5</w:t>
+      </w:r>
+      <w:r>
+        <w:rPr>
+          <w:rFonts w:ascii="Times New Roman" w:eastAsiaTheme="minorEastAsia" w:hAnsi="Times New Roman" w:cs="Times New Roman"/>
+          <w:sz w:val="22"/>
+        </w:rPr>
+        <w:t xml:space="preserve"> </w:t>
+      </w:r>
+      <w:r>
+        <w:rPr>
+          <w:rFonts w:ascii="Times New Roman" w:eastAsiaTheme="minorEastAsia" w:hAnsi="Times New Roman" w:cs="Times New Roman"/>
+          <w:sz w:val="22"/>
+        </w:rPr>
+        <w:t>confirms this conclusion. We show the</w:t>
+      </w:r>
+      <w:r>
+        <w:rPr>
+          <w:rFonts w:ascii="Times New Roman" w:eastAsiaTheme="minorEastAsia" w:hAnsi="Times New Roman" w:cs="Times New Roman"/>
+          <w:sz w:val="22"/>
+        </w:rPr>
+        <w:t xml:space="preserve"> </w:t>
+      </w:r>
+      <w:r>
+        <w:rPr>
+          <w:rFonts w:ascii="Times New Roman" w:eastAsiaTheme="minorEastAsia" w:hAnsi="Times New Roman" w:cs="Times New Roman"/>
+          <w:bCs/>
+          <w:sz w:val="22"/>
+        </w:rPr>
+        <w:t xml:space="preserve">averaging kernel sensitivities greater than 0.01 </w:t>
+      </w:r>
+      <w:r>
+        <w:rPr>
+          <w:rFonts w:ascii="Times New Roman" w:eastAsiaTheme="minorEastAsia" w:hAnsi="Times New Roman" w:cs="Times New Roman"/>
+          <w:bCs/>
+          <w:sz w:val="22"/>
+        </w:rPr>
+        <w:t>correlate strongly (R = 0.91)</w:t>
+      </w:r>
+      <w:r>
+        <w:rPr>
+          <w:rFonts w:ascii="Times New Roman" w:eastAsiaTheme="minorEastAsia" w:hAnsi="Times New Roman" w:cs="Times New Roman"/>
+          <w:bCs/>
+          <w:sz w:val="22"/>
+        </w:rPr>
+        <w:t xml:space="preserve"> against the corresponding native-resolution values.</w:t>
+      </w:r>
+      <w:r>
+        <w:rPr>
+          <w:rFonts w:ascii="Times New Roman" w:eastAsiaTheme="minorEastAsia" w:hAnsi="Times New Roman" w:cs="Times New Roman"/>
+          <w:bCs/>
+          <w:sz w:val="22"/>
+        </w:rPr>
+        <w:t xml:space="preserve"> The deviance from the native-resolution sensitivities results from the loss of information content in the reduced-rank solution</w:t>
+      </w:r>
+      <w:r>
+        <w:rPr>
+          <w:rFonts w:ascii="Times New Roman" w:eastAsiaTheme="minorEastAsia" w:hAnsi="Times New Roman" w:cs="Times New Roman"/>
+          <w:bCs/>
           <w:sz w:val="22"/>
         </w:rPr>
         <w:t xml:space="preserve">. </w:t>
@@ -24893,44 +25186,17 @@
       <w:r>
         <w:rPr>
           <w:rFonts w:ascii="Times New Roman" w:eastAsiaTheme="minorEastAsia" w:hAnsi="Times New Roman" w:cs="Times New Roman"/>
-          <w:sz w:val="22"/>
-        </w:rPr>
-        <w:t>Decreasing</w:t>
-      </w:r>
-      <w:r>
-        <w:rPr>
-          <w:rFonts w:ascii="Times New Roman" w:eastAsiaTheme="minorEastAsia" w:hAnsi="Times New Roman" w:cs="Times New Roman"/>
-          <w:sz w:val="22"/>
-        </w:rPr>
-        <w:t xml:space="preserve"> the threshold will increase the accuracy of the posterior solution relative to the truth but will decrease the number of constrained grid cells. </w:t>
-      </w:r>
-      <w:r>
-        <w:rPr>
-          <w:rFonts w:ascii="Times New Roman" w:eastAsiaTheme="minorEastAsia" w:hAnsi="Times New Roman" w:cs="Times New Roman"/>
-          <w:sz w:val="22"/>
-        </w:rPr>
-        <w:t>Increasing</w:t>
-      </w:r>
-      <w:r>
-        <w:rPr>
-          <w:rFonts w:ascii="Times New Roman" w:eastAsiaTheme="minorEastAsia" w:hAnsi="Times New Roman" w:cs="Times New Roman"/>
-          <w:sz w:val="22"/>
-        </w:rPr>
-        <w:t xml:space="preserve"> the threshold will increase the number of grid boxes where the posterior scaling factor is not optimized and defaults to the prior value. Figure </w:t>
-      </w:r>
-      <w:r>
-        <w:rPr>
-          <w:rFonts w:ascii="Times New Roman" w:eastAsiaTheme="minorEastAsia" w:hAnsi="Times New Roman" w:cs="Times New Roman"/>
-          <w:sz w:val="22"/>
-        </w:rPr>
-        <w:t>5</w:t>
-      </w:r>
-      <w:r>
-        <w:rPr>
-          <w:rFonts w:ascii="Times New Roman" w:eastAsiaTheme="minorEastAsia" w:hAnsi="Times New Roman" w:cs="Times New Roman"/>
-          <w:sz w:val="22"/>
-        </w:rPr>
-        <w:t xml:space="preserve"> shows that the filtered reduced-rank Jacobian matrix correlates well with the native</w:t>
+          <w:bCs/>
+          <w:sz w:val="22"/>
+        </w:rPr>
+        <w:t>Similarly, the reduced-rank</w:t>
+      </w:r>
+      <w:r>
+        <w:rPr>
+          <w:rFonts w:ascii="Times New Roman" w:eastAsiaTheme="minorEastAsia" w:hAnsi="Times New Roman" w:cs="Times New Roman"/>
+          <w:sz w:val="22"/>
+        </w:rPr>
+        <w:t xml:space="preserve"> DOFS (153) and DOFS per grid cell (0.07) are lower than native</w:t>
       </w:r>
       <w:r>
         <w:rPr>
@@ -24944,169 +25210,84 @@
           <w:rFonts w:ascii="Times New Roman" w:eastAsiaTheme="minorEastAsia" w:hAnsi="Times New Roman" w:cs="Times New Roman"/>
           <w:sz w:val="22"/>
         </w:rPr>
-        <w:t>resolution values (r</w:t>
-      </w:r>
-      <w:r>
-        <w:rPr>
-          <w:rFonts w:ascii="Times New Roman" w:eastAsiaTheme="minorEastAsia" w:hAnsi="Times New Roman" w:cs="Times New Roman"/>
-          <w:sz w:val="22"/>
-          <w:vertAlign w:val="superscript"/>
-        </w:rPr>
-        <w:t>2</w:t>
-      </w:r>
-      <w:r>
-        <w:rPr>
-          <w:rFonts w:ascii="Times New Roman" w:eastAsiaTheme="minorEastAsia" w:hAnsi="Times New Roman" w:cs="Times New Roman"/>
-          <w:sz w:val="22"/>
-        </w:rPr>
-        <w:t xml:space="preserve"> </w:t>
-      </w:r>
-      <w:r>
-        <w:rPr>
-          <w:rFonts w:ascii="Times New Roman" w:eastAsiaTheme="minorEastAsia" w:hAnsi="Times New Roman" w:cs="Times New Roman"/>
-          <w:sz w:val="22"/>
-        </w:rPr>
-        <w:t xml:space="preserve">= 0.93). The </w:t>
-      </w:r>
-      <w:r>
-        <w:rPr>
-          <w:rFonts w:ascii="Times New Roman" w:eastAsiaTheme="minorEastAsia" w:hAnsi="Times New Roman" w:cs="Times New Roman"/>
-          <w:sz w:val="22"/>
-        </w:rPr>
-        <w:t xml:space="preserve">filtered </w:t>
-      </w:r>
-      <w:r>
-        <w:rPr>
-          <w:rFonts w:ascii="Times New Roman" w:eastAsiaTheme="minorEastAsia" w:hAnsi="Times New Roman" w:cs="Times New Roman"/>
-          <w:sz w:val="22"/>
-        </w:rPr>
-        <w:t xml:space="preserve">reduced-rank posterior variance is higher than the </w:t>
-      </w:r>
-      <w:r>
-        <w:rPr>
-          <w:rFonts w:ascii="Times New Roman" w:eastAsiaTheme="minorEastAsia" w:hAnsi="Times New Roman" w:cs="Times New Roman"/>
-          <w:sz w:val="22"/>
-        </w:rPr>
-        <w:t>native-resolution</w:t>
-      </w:r>
-      <w:r>
-        <w:rPr>
-          <w:rFonts w:ascii="Times New Roman" w:eastAsiaTheme="minorEastAsia" w:hAnsi="Times New Roman" w:cs="Times New Roman"/>
-          <w:sz w:val="22"/>
-        </w:rPr>
-        <w:t xml:space="preserve"> posterior variance, reflecting the error introduced by discarding information content. Similarly, the </w:t>
-      </w:r>
-      <w:r>
-        <w:rPr>
-          <w:rFonts w:ascii="Times New Roman" w:eastAsiaTheme="minorEastAsia" w:hAnsi="Times New Roman" w:cs="Times New Roman"/>
-          <w:sz w:val="22"/>
-        </w:rPr>
-        <w:t xml:space="preserve">filtered </w:t>
-      </w:r>
-      <w:r>
-        <w:rPr>
-          <w:rFonts w:ascii="Times New Roman" w:eastAsiaTheme="minorEastAsia" w:hAnsi="Times New Roman" w:cs="Times New Roman"/>
-          <w:sz w:val="22"/>
-        </w:rPr>
-        <w:t>reduced-rank averaging kernel</w:t>
-      </w:r>
-      <w:r>
-        <w:rPr>
-          <w:rFonts w:ascii="Times New Roman" w:eastAsiaTheme="minorEastAsia" w:hAnsi="Times New Roman" w:cs="Times New Roman"/>
-          <w:sz w:val="22"/>
-        </w:rPr>
-        <w:t xml:space="preserve"> sensitivities</w:t>
-      </w:r>
-      <w:r>
-        <w:rPr>
-          <w:rFonts w:ascii="Times New Roman" w:eastAsiaTheme="minorEastAsia" w:hAnsi="Times New Roman" w:cs="Times New Roman"/>
-          <w:sz w:val="22"/>
-        </w:rPr>
-        <w:t xml:space="preserve"> underestimate the </w:t>
-      </w:r>
-      <w:r>
-        <w:rPr>
-          <w:rFonts w:ascii="Times New Roman" w:eastAsiaTheme="minorEastAsia" w:hAnsi="Times New Roman" w:cs="Times New Roman"/>
-          <w:sz w:val="22"/>
-        </w:rPr>
-        <w:t>native-resolution</w:t>
-      </w:r>
-      <w:r>
-        <w:rPr>
-          <w:rFonts w:ascii="Times New Roman" w:eastAsiaTheme="minorEastAsia" w:hAnsi="Times New Roman" w:cs="Times New Roman"/>
-          <w:sz w:val="22"/>
-        </w:rPr>
-        <w:t xml:space="preserve"> </w:t>
-      </w:r>
-      <w:r>
-        <w:rPr>
-          <w:rFonts w:ascii="Times New Roman" w:eastAsiaTheme="minorEastAsia" w:hAnsi="Times New Roman" w:cs="Times New Roman"/>
-          <w:sz w:val="22"/>
-        </w:rPr>
-        <w:t>values</w:t>
-      </w:r>
-      <w:r>
-        <w:rPr>
-          <w:rFonts w:ascii="Times New Roman" w:eastAsiaTheme="minorEastAsia" w:hAnsi="Times New Roman" w:cs="Times New Roman"/>
-          <w:sz w:val="22"/>
-        </w:rPr>
-        <w:t>. The posterior scaling factors generate the lowest correlation coefficient (r</w:t>
-      </w:r>
-      <w:r>
-        <w:rPr>
-          <w:rFonts w:ascii="Times New Roman" w:eastAsiaTheme="minorEastAsia" w:hAnsi="Times New Roman" w:cs="Times New Roman"/>
-          <w:sz w:val="22"/>
-          <w:vertAlign w:val="superscript"/>
-        </w:rPr>
-        <w:t>2</w:t>
-      </w:r>
-      <w:r>
-        <w:rPr>
-          <w:rFonts w:ascii="Times New Roman" w:eastAsiaTheme="minorEastAsia" w:hAnsi="Times New Roman" w:cs="Times New Roman"/>
-          <w:sz w:val="22"/>
-        </w:rPr>
-        <w:t xml:space="preserve"> </w:t>
-      </w:r>
-      <w:r>
-        <w:rPr>
-          <w:rFonts w:ascii="Times New Roman" w:eastAsiaTheme="minorEastAsia" w:hAnsi="Times New Roman" w:cs="Times New Roman"/>
-          <w:sz w:val="22"/>
-        </w:rPr>
-        <w:t xml:space="preserve">= 0.69) because they are a function of the posterior error covariance and the Jacobian matrix (equation </w:t>
-      </w:r>
-      <w:r>
-        <w:rPr>
-          <w:rFonts w:ascii="Times New Roman" w:eastAsiaTheme="minorEastAsia" w:hAnsi="Times New Roman" w:cs="Times New Roman"/>
-          <w:sz w:val="22"/>
-        </w:rPr>
-        <w:t>(</w:t>
-      </w:r>
-      <w:r>
-        <w:rPr>
-          <w:rFonts w:ascii="Times New Roman" w:eastAsiaTheme="minorEastAsia" w:hAnsi="Times New Roman" w:cs="Times New Roman"/>
-          <w:sz w:val="22"/>
-        </w:rPr>
-        <w:t>2</w:t>
-      </w:r>
-      <w:r>
-        <w:rPr>
-          <w:rFonts w:ascii="Times New Roman" w:eastAsiaTheme="minorEastAsia" w:hAnsi="Times New Roman" w:cs="Times New Roman"/>
-          <w:sz w:val="22"/>
-        </w:rPr>
-        <w:t>)</w:t>
-      </w:r>
-      <w:r>
-        <w:rPr>
-          <w:rFonts w:ascii="Times New Roman" w:eastAsiaTheme="minorEastAsia" w:hAnsi="Times New Roman" w:cs="Times New Roman"/>
-          <w:sz w:val="22"/>
-        </w:rPr>
-        <w:t>), resulting in propagated errors.</w:t>
+        <w:t xml:space="preserve">resolution values (216 and 0.10, respectively). If we consider only the optimized grid cells </w:t>
+      </w:r>
+      <w:r>
+        <w:rPr>
+          <w:rFonts w:ascii="Times New Roman" w:eastAsiaTheme="minorEastAsia" w:hAnsi="Times New Roman" w:cs="Times New Roman"/>
+          <w:sz w:val="22"/>
+        </w:rPr>
+        <w:t>(averaging kernel sensitivities greater than 0.01)</w:t>
+      </w:r>
+      <w:r>
+        <w:rPr>
+          <w:rFonts w:ascii="Times New Roman" w:eastAsiaTheme="minorEastAsia" w:hAnsi="Times New Roman" w:cs="Times New Roman"/>
+          <w:sz w:val="22"/>
+        </w:rPr>
+        <w:t xml:space="preserve">, we find 152 DOFS across 679 grid cells, or 0.22 DOFS per grid cell. </w:t>
+      </w:r>
+      <w:r>
+        <w:rPr>
+          <w:rFonts w:ascii="Times New Roman" w:eastAsiaTheme="minorEastAsia" w:hAnsi="Times New Roman" w:cs="Times New Roman"/>
+          <w:color w:val="000000" w:themeColor="text1"/>
+          <w:sz w:val="22"/>
+        </w:rPr>
+        <w:t>The reduced</w:t>
+      </w:r>
+      <w:r>
+        <w:rPr>
+          <w:rFonts w:ascii="Times New Roman" w:eastAsiaTheme="minorEastAsia" w:hAnsi="Times New Roman" w:cs="Times New Roman"/>
+          <w:color w:val="000000" w:themeColor="text1"/>
+          <w:sz w:val="22"/>
+        </w:rPr>
+        <w:t>-</w:t>
+      </w:r>
+      <w:r>
+        <w:rPr>
+          <w:rFonts w:ascii="Times New Roman" w:eastAsiaTheme="minorEastAsia" w:hAnsi="Times New Roman" w:cs="Times New Roman"/>
+          <w:color w:val="000000" w:themeColor="text1"/>
+          <w:sz w:val="22"/>
+        </w:rPr>
+        <w:t>rank solution generates only ~70% of the native</w:t>
+      </w:r>
+      <w:r>
+        <w:rPr>
+          <w:rFonts w:ascii="Times New Roman" w:eastAsiaTheme="minorEastAsia" w:hAnsi="Times New Roman" w:cs="Times New Roman"/>
+          <w:color w:val="000000" w:themeColor="text1"/>
+          <w:sz w:val="22"/>
+        </w:rPr>
+        <w:t>-</w:t>
+      </w:r>
+      <w:r>
+        <w:rPr>
+          <w:rFonts w:ascii="Times New Roman" w:eastAsiaTheme="minorEastAsia" w:hAnsi="Times New Roman" w:cs="Times New Roman"/>
+          <w:color w:val="000000" w:themeColor="text1"/>
+          <w:sz w:val="22"/>
+        </w:rPr>
+        <w:t xml:space="preserve">resolution DOFS despite constructing the reduced-rank Jacobian </w:t>
+      </w:r>
+      <w:r>
+        <w:rPr>
+          <w:rFonts w:ascii="Times New Roman" w:eastAsiaTheme="minorEastAsia" w:hAnsi="Times New Roman" w:cs="Times New Roman"/>
+          <w:color w:val="000000" w:themeColor="text1"/>
+          <w:sz w:val="22"/>
+        </w:rPr>
+        <w:t xml:space="preserve">matrix </w:t>
+      </w:r>
+      <w:r>
+        <w:rPr>
+          <w:rFonts w:ascii="Times New Roman" w:eastAsiaTheme="minorEastAsia" w:hAnsi="Times New Roman" w:cs="Times New Roman"/>
+          <w:color w:val="000000" w:themeColor="text1"/>
+          <w:sz w:val="22"/>
+        </w:rPr>
+        <w:t>on the basis of eigenvectors that capture 98% of the information content; the discrepancy results from errors in the characterization of the tailing eigenvectors.</w:t>
       </w:r>
     </w:p>
     <w:p>
       <w:pPr>
         <w:rPr>
           <w:rFonts w:ascii="Times New Roman" w:eastAsiaTheme="minorEastAsia" w:hAnsi="Times New Roman" w:cs="Times New Roman"/>
+          <w:bCs/>
           <w:sz w:val="22"/>
         </w:rPr>
       </w:pPr>
@@ -25123,111 +25304,28 @@
           <w:rFonts w:ascii="Times New Roman" w:eastAsiaTheme="minorEastAsia" w:hAnsi="Times New Roman" w:cs="Times New Roman"/>
           <w:sz w:val="22"/>
         </w:rPr>
-        <w:t xml:space="preserve">We conduct a series of sensitivity tests on the number of </w:t>
-      </w:r>
-      <w:proofErr w:type="gramStart"/>
-      <w:r>
-        <w:rPr>
-          <w:rFonts w:ascii="Times New Roman" w:eastAsiaTheme="minorEastAsia" w:hAnsi="Times New Roman" w:cs="Times New Roman"/>
-          <w:sz w:val="22"/>
-        </w:rPr>
-        <w:t>model</w:t>
-      </w:r>
-      <w:proofErr w:type="gramEnd"/>
-      <w:r>
-        <w:rPr>
-          <w:rFonts w:ascii="Times New Roman" w:eastAsiaTheme="minorEastAsia" w:hAnsi="Times New Roman" w:cs="Times New Roman"/>
-          <w:sz w:val="22"/>
-        </w:rPr>
-        <w:t xml:space="preserve"> runs used in both the first and second update. Figure </w:t>
-      </w:r>
-      <w:r>
-        <w:rPr>
-          <w:rFonts w:ascii="Times New Roman" w:eastAsiaTheme="minorEastAsia" w:hAnsi="Times New Roman" w:cs="Times New Roman"/>
-          <w:sz w:val="22"/>
-        </w:rPr>
-        <w:t>6</w:t>
-      </w:r>
-      <w:r>
-        <w:rPr>
-          <w:rFonts w:ascii="Times New Roman" w:eastAsiaTheme="minorEastAsia" w:hAnsi="Times New Roman" w:cs="Times New Roman"/>
-          <w:sz w:val="22"/>
-        </w:rPr>
-        <w:t xml:space="preserve"> summarizes these results. We show the </w:t>
-      </w:r>
-      <w:r>
-        <w:rPr>
-          <w:rFonts w:ascii="Times New Roman" w:eastAsiaTheme="minorEastAsia" w:hAnsi="Times New Roman" w:cs="Times New Roman"/>
-          <w:sz w:val="22"/>
-        </w:rPr>
-        <w:t>DOFS</w:t>
-      </w:r>
-      <w:r>
-        <w:rPr>
-          <w:rFonts w:ascii="Times New Roman" w:eastAsiaTheme="minorEastAsia" w:hAnsi="Times New Roman" w:cs="Times New Roman"/>
-          <w:sz w:val="22"/>
-        </w:rPr>
-        <w:t xml:space="preserve"> plotted against the number of </w:t>
-      </w:r>
-      <w:proofErr w:type="gramStart"/>
-      <w:r>
-        <w:rPr>
-          <w:rFonts w:ascii="Times New Roman" w:eastAsiaTheme="minorEastAsia" w:hAnsi="Times New Roman" w:cs="Times New Roman"/>
-          <w:sz w:val="22"/>
-        </w:rPr>
-        <w:t>model</w:t>
-      </w:r>
-      <w:proofErr w:type="gramEnd"/>
-      <w:r>
-        <w:rPr>
-          <w:rFonts w:ascii="Times New Roman" w:eastAsiaTheme="minorEastAsia" w:hAnsi="Times New Roman" w:cs="Times New Roman"/>
-          <w:sz w:val="22"/>
-        </w:rPr>
-        <w:t xml:space="preserve"> runs conducted in the first and second iteration. As expected, the </w:t>
-      </w:r>
-      <w:r>
-        <w:rPr>
-          <w:rFonts w:ascii="Times New Roman" w:eastAsiaTheme="minorEastAsia" w:hAnsi="Times New Roman" w:cs="Times New Roman"/>
-          <w:sz w:val="22"/>
-        </w:rPr>
-        <w:t>DOFS</w:t>
-      </w:r>
-      <w:r>
-        <w:rPr>
-          <w:rFonts w:ascii="Times New Roman" w:eastAsiaTheme="minorEastAsia" w:hAnsi="Times New Roman" w:cs="Times New Roman"/>
-          <w:sz w:val="22"/>
-        </w:rPr>
-        <w:t xml:space="preserve"> increase with the total number of </w:t>
-      </w:r>
-      <w:proofErr w:type="gramStart"/>
-      <w:r>
-        <w:rPr>
-          <w:rFonts w:ascii="Times New Roman" w:eastAsiaTheme="minorEastAsia" w:hAnsi="Times New Roman" w:cs="Times New Roman"/>
-          <w:sz w:val="22"/>
-        </w:rPr>
-        <w:t>model</w:t>
-      </w:r>
-      <w:proofErr w:type="gramEnd"/>
-      <w:r>
-        <w:rPr>
-          <w:rFonts w:ascii="Times New Roman" w:eastAsiaTheme="minorEastAsia" w:hAnsi="Times New Roman" w:cs="Times New Roman"/>
-          <w:sz w:val="22"/>
-        </w:rPr>
-        <w:t xml:space="preserve"> runs. We find that th</w:t>
-      </w:r>
-      <w:r>
-        <w:rPr>
-          <w:rFonts w:ascii="Times New Roman" w:eastAsiaTheme="minorEastAsia" w:hAnsi="Times New Roman" w:cs="Times New Roman"/>
-          <w:sz w:val="22"/>
-        </w:rPr>
-        <w:t xml:space="preserve">e DOFS have </w:t>
-      </w:r>
-      <w:r>
-        <w:rPr>
-          <w:rFonts w:ascii="Times New Roman" w:eastAsiaTheme="minorEastAsia" w:hAnsi="Times New Roman" w:cs="Times New Roman"/>
-          <w:sz w:val="22"/>
-        </w:rPr>
-        <w:t>a stronger dependence on the number of model runs conducted in the second iteration, consistent with the improved characterization of the information content after the first iteration and confirming that it is preferable to increase the number of model runs in the second iteration if additional computational resources are available.</w:t>
+        <w:t>We also compare the reduced-rank posterior scaling factors to the native-resolution solution. The top row of f</w:t>
+      </w:r>
+      <w:r>
+        <w:rPr>
+          <w:rFonts w:ascii="Times New Roman" w:eastAsiaTheme="minorEastAsia" w:hAnsi="Times New Roman" w:cs="Times New Roman"/>
+          <w:sz w:val="22"/>
+        </w:rPr>
+        <w:t xml:space="preserve">igure 4 shows the </w:t>
+      </w:r>
+      <w:r>
+        <w:rPr>
+          <w:rFonts w:ascii="Times New Roman" w:eastAsiaTheme="minorEastAsia" w:hAnsi="Times New Roman" w:cs="Times New Roman"/>
+          <w:sz w:val="22"/>
+        </w:rPr>
+        <w:t xml:space="preserve">distribution of the reduced-rank (right) and native-resolution (left) posterior scaling factors. The reduced-rank solution appears to capture the native-resolution solution where the averaging kernel sensitivities are highest. The upper right panel of figure 5 shows that the filtered reduced-rank posterior scaling factors correlate strongly with the native-resolution values (R = 0.87). </w:t>
+      </w:r>
+      <w:r>
+        <w:rPr>
+          <w:rFonts w:ascii="Times New Roman" w:eastAsiaTheme="minorEastAsia" w:hAnsi="Times New Roman" w:cs="Times New Roman"/>
+          <w:sz w:val="22"/>
+        </w:rPr>
+        <w:t>The correlation is lower than that exhibited by the Jacobian matrix elements (upper left, R = 0.97), posterior variances (lower left, R = 0.98), and averaging kernel sensitivities due to the propagation of errors (equation (2)). While the reduced-rank inversion underestimates the averaging kernel sensitivities and overestimates the posterior variances, reflecting the loss of information content, the error in the posterior scaling factors appears random.</w:t>
       </w:r>
     </w:p>
     <w:p>
@@ -25241,52 +25339,153 @@
     <w:p>
       <w:pPr>
         <w:rPr>
-          <w:rFonts w:ascii="Times New Roman" w:hAnsi="Times New Roman" w:cs="Times New Roman"/>
-          <w:b/>
+          <w:rFonts w:ascii="Times New Roman" w:eastAsiaTheme="minorEastAsia" w:hAnsi="Times New Roman" w:cs="Times New Roman"/>
           <w:sz w:val="22"/>
         </w:rPr>
       </w:pPr>
       <w:r>
         <w:rPr>
-          <w:rFonts w:ascii="Times New Roman" w:hAnsi="Times New Roman" w:cs="Times New Roman"/>
-          <w:b/>
-          <w:sz w:val="22"/>
-        </w:rPr>
-        <w:t>Section 4: Conclusions</w:t>
+          <w:rFonts w:ascii="Times New Roman" w:eastAsiaTheme="minorEastAsia" w:hAnsi="Times New Roman" w:cs="Times New Roman"/>
+          <w:sz w:val="22"/>
+        </w:rPr>
+        <w:t xml:space="preserve">We conduct a series of sensitivity tests on the number of </w:t>
+      </w:r>
+      <w:proofErr w:type="gramStart"/>
+      <w:r>
+        <w:rPr>
+          <w:rFonts w:ascii="Times New Roman" w:eastAsiaTheme="minorEastAsia" w:hAnsi="Times New Roman" w:cs="Times New Roman"/>
+          <w:sz w:val="22"/>
+        </w:rPr>
+        <w:t>model</w:t>
+      </w:r>
+      <w:proofErr w:type="gramEnd"/>
+      <w:r>
+        <w:rPr>
+          <w:rFonts w:ascii="Times New Roman" w:eastAsiaTheme="minorEastAsia" w:hAnsi="Times New Roman" w:cs="Times New Roman"/>
+          <w:sz w:val="22"/>
+        </w:rPr>
+        <w:t xml:space="preserve"> runs used in both the first and second update. Figure </w:t>
+      </w:r>
+      <w:r>
+        <w:rPr>
+          <w:rFonts w:ascii="Times New Roman" w:eastAsiaTheme="minorEastAsia" w:hAnsi="Times New Roman" w:cs="Times New Roman"/>
+          <w:sz w:val="22"/>
+        </w:rPr>
+        <w:t>6</w:t>
+      </w:r>
+      <w:r>
+        <w:rPr>
+          <w:rFonts w:ascii="Times New Roman" w:eastAsiaTheme="minorEastAsia" w:hAnsi="Times New Roman" w:cs="Times New Roman"/>
+          <w:sz w:val="22"/>
+        </w:rPr>
+        <w:t xml:space="preserve"> summarizes these results. We show the </w:t>
+      </w:r>
+      <w:r>
+        <w:rPr>
+          <w:rFonts w:ascii="Times New Roman" w:eastAsiaTheme="minorEastAsia" w:hAnsi="Times New Roman" w:cs="Times New Roman"/>
+          <w:sz w:val="22"/>
+        </w:rPr>
+        <w:t>DOFS</w:t>
+      </w:r>
+      <w:r>
+        <w:rPr>
+          <w:rFonts w:ascii="Times New Roman" w:eastAsiaTheme="minorEastAsia" w:hAnsi="Times New Roman" w:cs="Times New Roman"/>
+          <w:sz w:val="22"/>
+        </w:rPr>
+        <w:t xml:space="preserve"> plotted against the number of </w:t>
+      </w:r>
+      <w:proofErr w:type="gramStart"/>
+      <w:r>
+        <w:rPr>
+          <w:rFonts w:ascii="Times New Roman" w:eastAsiaTheme="minorEastAsia" w:hAnsi="Times New Roman" w:cs="Times New Roman"/>
+          <w:sz w:val="22"/>
+        </w:rPr>
+        <w:t>model</w:t>
+      </w:r>
+      <w:proofErr w:type="gramEnd"/>
+      <w:r>
+        <w:rPr>
+          <w:rFonts w:ascii="Times New Roman" w:eastAsiaTheme="minorEastAsia" w:hAnsi="Times New Roman" w:cs="Times New Roman"/>
+          <w:sz w:val="22"/>
+        </w:rPr>
+        <w:t xml:space="preserve"> runs conducted in the first and second iteration. As expected, the </w:t>
+      </w:r>
+      <w:r>
+        <w:rPr>
+          <w:rFonts w:ascii="Times New Roman" w:eastAsiaTheme="minorEastAsia" w:hAnsi="Times New Roman" w:cs="Times New Roman"/>
+          <w:sz w:val="22"/>
+        </w:rPr>
+        <w:t>DOFS</w:t>
+      </w:r>
+      <w:r>
+        <w:rPr>
+          <w:rFonts w:ascii="Times New Roman" w:eastAsiaTheme="minorEastAsia" w:hAnsi="Times New Roman" w:cs="Times New Roman"/>
+          <w:sz w:val="22"/>
+        </w:rPr>
+        <w:t xml:space="preserve"> increase with the total number of </w:t>
+      </w:r>
+      <w:proofErr w:type="gramStart"/>
+      <w:r>
+        <w:rPr>
+          <w:rFonts w:ascii="Times New Roman" w:eastAsiaTheme="minorEastAsia" w:hAnsi="Times New Roman" w:cs="Times New Roman"/>
+          <w:sz w:val="22"/>
+        </w:rPr>
+        <w:t>model</w:t>
+      </w:r>
+      <w:proofErr w:type="gramEnd"/>
+      <w:r>
+        <w:rPr>
+          <w:rFonts w:ascii="Times New Roman" w:eastAsiaTheme="minorEastAsia" w:hAnsi="Times New Roman" w:cs="Times New Roman"/>
+          <w:sz w:val="22"/>
+        </w:rPr>
+        <w:t xml:space="preserve"> runs. We find that th</w:t>
+      </w:r>
+      <w:r>
+        <w:rPr>
+          <w:rFonts w:ascii="Times New Roman" w:eastAsiaTheme="minorEastAsia" w:hAnsi="Times New Roman" w:cs="Times New Roman"/>
+          <w:sz w:val="22"/>
+        </w:rPr>
+        <w:t xml:space="preserve">e DOFS have </w:t>
+      </w:r>
+      <w:r>
+        <w:rPr>
+          <w:rFonts w:ascii="Times New Roman" w:eastAsiaTheme="minorEastAsia" w:hAnsi="Times New Roman" w:cs="Times New Roman"/>
+          <w:sz w:val="22"/>
+        </w:rPr>
+        <w:t>a stronger dependence on the number of model runs conducted in the second iteration, consistent with the improved characterization of the information content after the first iteration and confirming that it is preferable to increase the number of model runs in the second iteration if additional computational resources are available.</w:t>
       </w:r>
     </w:p>
     <w:p>
       <w:pPr>
         <w:rPr>
-          <w:rFonts w:ascii="Times" w:hAnsi="Times"/>
-          <w:b/>
-          <w:bCs/>
-          <w:sz w:val="22"/>
-          <w:szCs w:val="22"/>
+          <w:rFonts w:ascii="Times New Roman" w:eastAsiaTheme="minorEastAsia" w:hAnsi="Times New Roman" w:cs="Times New Roman"/>
+          <w:sz w:val="22"/>
         </w:rPr>
       </w:pPr>
     </w:p>
     <w:p>
       <w:pPr>
         <w:rPr>
-          <w:rFonts w:ascii="Times" w:hAnsi="Times"/>
-          <w:sz w:val="22"/>
-          <w:szCs w:val="22"/>
+          <w:rFonts w:ascii="Times New Roman" w:hAnsi="Times New Roman" w:cs="Times New Roman"/>
+          <w:b/>
+          <w:sz w:val="22"/>
         </w:rPr>
       </w:pPr>
       <w:r>
         <w:rPr>
-          <w:rFonts w:ascii="Times" w:hAnsi="Times"/>
-          <w:sz w:val="22"/>
-          <w:szCs w:val="22"/>
-        </w:rPr>
-        <w:t>We proposed two methods for decreasing the computational cost of constructing Jacobian matrices for analytic inversions of satellite observations of atmospheric constituents and demonstrated these methods in an inversion of GOSAT column methane observations for July 2009 over the North American domain. We found that both methods are capable of substantially reducing the computational cost of constructing the Jacobian matrix while accurately constraining posterior emissions where information content is highest. In an era where satellites provide increasingly high-resolution, dense observations of atmospheric constituents, analytic inversions of linear systems can improve constraints on emission sources and characterize the associated errors and information content. Previously, the analytic approach was limited by the computational cost of constructing the Jacobian matrix, which required a forward model simulation for every state vector element constrained by the inversion. Our methods allow analytic inversion of satellite observations at high-resolution with many fewer forward model simulations.</w:t>
+          <w:rFonts w:ascii="Times New Roman" w:hAnsi="Times New Roman" w:cs="Times New Roman"/>
+          <w:b/>
+          <w:sz w:val="22"/>
+        </w:rPr>
+        <w:t>Section 4: Conclusions</w:t>
       </w:r>
     </w:p>
     <w:p>
       <w:pPr>
         <w:rPr>
           <w:rFonts w:ascii="Times" w:hAnsi="Times"/>
+          <w:b/>
+          <w:bCs/>
           <w:sz w:val="22"/>
           <w:szCs w:val="22"/>
         </w:rPr>
@@ -25306,16 +25505,7 @@
           <w:sz w:val="22"/>
           <w:szCs w:val="22"/>
         </w:rPr>
-        <w:t xml:space="preserve">We considered inverse problems where the forward model is linear with respect to the state vector elements. In this case, there exists an analytic solution for the minimum of a Bayesian cost function that is a function of the prior estimate and its errors, the observations and their errors, and the forward model, as </w:t>
-      </w:r>
-      <w:r>
-        <w:rPr>
-          <w:rFonts w:ascii="Times" w:hAnsi="Times"/>
-          <w:sz w:val="22"/>
-          <w:szCs w:val="22"/>
-        </w:rPr>
-        <w:lastRenderedPageBreak/>
-        <w:t>expressed by the Jacobian matrix. The analytic solution yields closed-form characterization of the posterior emissions, their errors, and their information content. In systems with a known Jacobian matrix, optimal reductions in the dimension or rank of the inversion maximize the information content. In systems without a known Jacobian matrix, an initial estimate of the Jacobian matrix can be constructed at no computational cost using a mass balance approach. This initial estimate together with the prior and observational errors can accurately quantify the fine structure of information content in the inversion. We use this initial estimate of information content to define optimal reductions in the dimension and rank of the state vector, decreasing the computational cost of constructing the Jacobian matrix.</w:t>
+        <w:t>We proposed two methods for decreasing the computational cost of constructing Jacobian matrices for analytic inversions of satellite observations of atmospheric constituents and demonstrated these methods in an inversion of GOSAT column methane observations for July 2009 over the North American domain. We found that both methods are capable of substantially reducing the computational cost of constructing the Jacobian matrix while accurately constraining posterior emissions where information content is highest. In an era where satellites provide increasingly high-resolution, dense observations of atmospheric constituents, analytic inversions of linear systems can improve constraints on emission sources and characterize the associated errors and information content. Previously, the analytic approach was limited by the computational cost of constructing the Jacobian matrix, which required a forward model simulation for every state vector element constrained by the inversion. Our methods allow analytic inversion of satellite observations at high-resolution with many fewer forward model simulations.</w:t>
       </w:r>
     </w:p>
     <w:p>
@@ -25331,14 +25521,39 @@
       <w:pPr>
         <w:rPr>
           <w:rFonts w:ascii="Times" w:hAnsi="Times"/>
-          <w:b/>
-          <w:bCs/>
-          <w:color w:val="FF0000"/>
           <w:sz w:val="22"/>
           <w:szCs w:val="22"/>
         </w:rPr>
       </w:pPr>
       <w:r>
+        <w:rPr>
+          <w:rFonts w:ascii="Times" w:hAnsi="Times"/>
+          <w:sz w:val="22"/>
+          <w:szCs w:val="22"/>
+        </w:rPr>
+        <w:t xml:space="preserve">We considered inverse problems where the forward model is linear with respect to the state vector elements. In this case, there exists an analytic solution for the minimum of a Bayesian cost function that is a function of the prior estimate and its errors, the observations and their errors, and the forward model, as expressed by the Jacobian matrix. The analytic solution yields closed-form characterization of the posterior emissions, their errors, and their information content. In systems with a known Jacobian matrix, optimal reductions in the dimension or rank of the inversion maximize the information content. In </w:t>
+      </w:r>
+      <w:r>
+        <w:rPr>
+          <w:rFonts w:ascii="Times" w:hAnsi="Times"/>
+          <w:sz w:val="22"/>
+          <w:szCs w:val="22"/>
+        </w:rPr>
+        <w:lastRenderedPageBreak/>
+        <w:t>systems without a known Jacobian matrix, an initial estimate of the Jacobian matrix can be constructed at no computational cost using a mass balance approach. This initial estimate together with the prior and observational errors can accurately quantify the fine structure of information content in the inversion. We use this initial estimate of information content to define optimal reductions in the dimension and rank of the state vector, decreasing the computational cost of constructing the Jacobian matrix.</w:t>
+      </w:r>
+    </w:p>
+    <w:p>
+      <w:pPr>
+        <w:rPr>
+          <w:rFonts w:ascii="Times" w:hAnsi="Times"/>
+          <w:sz w:val="22"/>
+          <w:szCs w:val="22"/>
+        </w:rPr>
+      </w:pPr>
+    </w:p>
+    <w:p>
+      <w:pPr>
         <w:rPr>
           <w:rFonts w:ascii="Times" w:hAnsi="Times"/>
           <w:b/>
@@ -25347,6 +25562,16 @@
           <w:sz w:val="22"/>
           <w:szCs w:val="22"/>
         </w:rPr>
+      </w:pPr>
+      <w:r>
+        <w:rPr>
+          <w:rFonts w:ascii="Times" w:hAnsi="Times"/>
+          <w:b/>
+          <w:bCs/>
+          <w:color w:val="FF0000"/>
+          <w:sz w:val="22"/>
+          <w:szCs w:val="22"/>
+        </w:rPr>
         <w:t>Paragraph 3: Reduced dimension construction</w:t>
       </w:r>
     </w:p>
@@ -25367,6 +25592,15 @@
           <w:szCs w:val="22"/>
         </w:rPr>
         <w:t xml:space="preserve">Our dimension reduction method uses the initial estimate of the averaging kernel </w:t>
+      </w:r>
+      <w:r>
+        <w:rPr>
+          <w:rFonts w:ascii="Times" w:hAnsi="Times"/>
+          <w:color w:val="FF0000"/>
+          <w:sz w:val="22"/>
+          <w:szCs w:val="22"/>
+        </w:rPr>
+        <w:t>matrix</w:t>
       </w:r>
     </w:p>
     <w:p>
@@ -27540,7 +27774,7 @@
       </w:r>
     </w:p>
   </w:comment>
-  <w:comment w:id="17" w:author="Daniel Jacob" w:date="2020-06-28T09:46:00Z" w:initials="JDJ">
+  <w:comment w:id="17" w:author="Hannah Nesser" w:date="2020-08-14T09:35:00Z" w:initials="HN">
     <w:p>
       <w:pPr>
         <w:pStyle w:val="CommentText"/>
@@ -27552,11 +27786,11 @@
         <w:annotationRef/>
       </w:r>
       <w:r>
-        <w:t xml:space="preserve">Not very clear. Isn’t this what you did in Section 2.2? </w:t>
+        <w:t>I actually use 0.5—should I update this?</w:t>
       </w:r>
     </w:p>
   </w:comment>
-  <w:comment w:id="18" w:author="hannah.nesser@gmail.com" w:date="2020-07-02T12:27:00Z" w:initials="h">
+  <w:comment w:id="18" w:author="Hannah Nesser" w:date="2020-07-28T10:27:00Z" w:initials="HN">
     <w:p>
       <w:pPr>
         <w:pStyle w:val="CommentText"/>
@@ -27568,11 +27802,19 @@
         <w:annotationRef/>
       </w:r>
       <w:r>
-        <w:t>Not exactly. Let’s discuss this.</w:t>
+        <w:t xml:space="preserve">You said to cite </w:t>
+      </w:r>
+      <w:proofErr w:type="spellStart"/>
+      <w:r>
+        <w:t>Maasakkers</w:t>
+      </w:r>
+      <w:proofErr w:type="spellEnd"/>
+      <w:r>
+        <w:t xml:space="preserve"> 2020 here—but I followed the framework he was working on at the time for the global inversion, not the North America inversion. Let’s discuss.</w:t>
       </w:r>
     </w:p>
   </w:comment>
-  <w:comment w:id="19" w:author="Hannah Nesser" w:date="2020-08-14T09:35:00Z" w:initials="HN">
+  <w:comment w:id="19" w:author="Hannah Nesser" w:date="2020-08-14T10:36:00Z" w:initials="HN">
     <w:p>
       <w:pPr>
         <w:pStyle w:val="CommentText"/>
@@ -27584,11 +27826,11 @@
         <w:annotationRef/>
       </w:r>
       <w:r>
-        <w:t>I actually use 0.5—should I update this?</w:t>
+        <w:t>You corrected this to 1 x 1.25. There is no nested NA simulation at 1 x 1.25. We had to run at 0.5.</w:t>
       </w:r>
     </w:p>
   </w:comment>
-  <w:comment w:id="20" w:author="Daniel Jacob" w:date="2020-06-28T10:31:00Z" w:initials="JDJ">
+  <w:comment w:id="20" w:author="Daniel Jacob" w:date="2020-06-28T13:36:00Z" w:initials="JDJ">
     <w:p>
       <w:pPr>
         <w:pStyle w:val="CommentText"/>
@@ -27600,19 +27842,11 @@
         <w:annotationRef/>
       </w:r>
       <w:r>
-        <w:t xml:space="preserve">I don’t think this would be obvious to the reader. It would be useful to explain that A is largely determined by the observation density and the error covariance matrices, and that information is already contained in </w:t>
-      </w:r>
-      <w:proofErr w:type="gramStart"/>
-      <w:r>
-        <w:t>A(</w:t>
-      </w:r>
-      <w:proofErr w:type="gramEnd"/>
-      <w:r>
-        <w:t>0).  This is of course extremely important in terms of justifying the two-step approach. Maybe it could already be brought up at the end of section 2.1?</w:t>
+        <w:t>Criteria?</w:t>
       </w:r>
     </w:p>
   </w:comment>
-  <w:comment w:id="21" w:author="Hannah Nesser" w:date="2020-07-21T16:19:00Z" w:initials="HN">
+  <w:comment w:id="21" w:author="Hannah Nesser" w:date="2020-07-28T14:05:00Z" w:initials="HN">
     <w:p>
       <w:pPr>
         <w:pStyle w:val="CommentText"/>
@@ -27624,11 +27858,27 @@
         <w:annotationRef/>
       </w:r>
       <w:r>
-        <w:t>I think it belongs in a sentence at the end of 2.1 and in a paragraph at the end of 2.3 (on the initial estimate of the Jacobian matrix). I like this idea!</w:t>
+        <w:t xml:space="preserve">Addressed above, but just in case: K-means doesn’t require a </w:t>
+      </w:r>
+      <w:proofErr w:type="gramStart"/>
+      <w:r>
+        <w:t>criteria</w:t>
+      </w:r>
+      <w:proofErr w:type="gramEnd"/>
+      <w:r>
+        <w:t xml:space="preserve">. It’s a </w:t>
+      </w:r>
+      <w:proofErr w:type="gramStart"/>
+      <w:r>
+        <w:t>proximity based</w:t>
+      </w:r>
+      <w:proofErr w:type="gramEnd"/>
+      <w:r>
+        <w:t xml:space="preserve"> algorithm.</w:t>
       </w:r>
     </w:p>
   </w:comment>
-  <w:comment w:id="22" w:author="Hannah Nesser" w:date="2020-07-28T10:27:00Z" w:initials="HN">
+  <w:comment w:id="22" w:author="Daniel Jacob" w:date="2020-06-28T13:36:00Z" w:initials="JDJ">
     <w:p>
       <w:pPr>
         <w:pStyle w:val="CommentText"/>
@@ -27640,19 +27890,11 @@
         <w:annotationRef/>
       </w:r>
       <w:r>
-        <w:t xml:space="preserve">You said to cite </w:t>
-      </w:r>
-      <w:proofErr w:type="spellStart"/>
-      <w:r>
-        <w:t>Maasakkers</w:t>
-      </w:r>
-      <w:proofErr w:type="spellEnd"/>
-      <w:r>
-        <w:t xml:space="preserve"> 2020 here—but I followed the framework he was working on at the time for the global inversion, not the North America inversion. Let’s discuss.</w:t>
+        <w:t>How was this decided?</w:t>
       </w:r>
     </w:p>
   </w:comment>
-  <w:comment w:id="23" w:author="Daniel Jacob" w:date="2020-06-28T13:36:00Z" w:initials="JDJ">
+  <w:comment w:id="23" w:author="Hannah Nesser" w:date="2020-07-28T14:08:00Z" w:initials="HN">
     <w:p>
       <w:pPr>
         <w:pStyle w:val="CommentText"/>
@@ -27664,11 +27906,11 @@
         <w:annotationRef/>
       </w:r>
       <w:r>
-        <w:t>Criteria?</w:t>
+        <w:t>It’s a bit arbitrary, and I’d like to conduct a sensitivity test like the one I do for the reduced rank Jacobian. I’m still thinking about this. However, I’ve tried to edit these sentences to make my thought process a little clearer.</w:t>
       </w:r>
     </w:p>
   </w:comment>
-  <w:comment w:id="24" w:author="Hannah Nesser" w:date="2020-07-28T14:05:00Z" w:initials="HN">
+  <w:comment w:id="26" w:author="Hannah Nesser" w:date="2020-07-28T14:20:00Z" w:initials="HN">
     <w:p>
       <w:pPr>
         <w:pStyle w:val="CommentText"/>
@@ -27680,27 +27922,11 @@
         <w:annotationRef/>
       </w:r>
       <w:r>
-        <w:t xml:space="preserve">Addressed above, but just in case: K-means doesn’t require a </w:t>
-      </w:r>
-      <w:proofErr w:type="gramStart"/>
-      <w:r>
-        <w:t>criteria</w:t>
-      </w:r>
-      <w:proofErr w:type="gramEnd"/>
-      <w:r>
-        <w:t xml:space="preserve">. It’s a </w:t>
-      </w:r>
-      <w:proofErr w:type="gramStart"/>
-      <w:r>
-        <w:t>proximity based</w:t>
-      </w:r>
-      <w:proofErr w:type="gramEnd"/>
-      <w:r>
-        <w:t xml:space="preserve"> algorithm.</w:t>
+        <w:t>K means clustering does introduce some degree of randomness around the edges—so this might end up being 14-16.</w:t>
       </w:r>
     </w:p>
   </w:comment>
-  <w:comment w:id="25" w:author="Daniel Jacob" w:date="2020-06-28T13:36:00Z" w:initials="JDJ">
+  <w:comment w:id="24" w:author="Daniel Jacob" w:date="2020-06-28T13:38:00Z" w:initials="JDJ">
     <w:p>
       <w:pPr>
         <w:pStyle w:val="CommentText"/>
@@ -27712,59 +27938,11 @@
         <w:annotationRef/>
       </w:r>
       <w:r>
-        <w:t>How was this decided?</w:t>
+        <w:t>But in the last sentence that number was 8? It seems that all this is pretty timid in aggregating regions where you have very little info.  Why?</w:t>
       </w:r>
     </w:p>
   </w:comment>
-  <w:comment w:id="26" w:author="Hannah Nesser" w:date="2020-07-28T14:08:00Z" w:initials="HN">
-    <w:p>
-      <w:pPr>
-        <w:pStyle w:val="CommentText"/>
-      </w:pPr>
-      <w:r>
-        <w:rPr>
-          <w:rStyle w:val="CommentReference"/>
-        </w:rPr>
-        <w:annotationRef/>
-      </w:r>
-      <w:r>
-        <w:t>It’s a bit arbitrary, and I’d like to conduct a sensitivity test like the one I do for the reduced rank Jacobian. I’m still thinking about this. However, I’ve tried to edit these sentences to make my thought process a little clearer.</w:t>
-      </w:r>
-    </w:p>
-  </w:comment>
-  <w:comment w:id="29" w:author="Hannah Nesser" w:date="2020-07-28T14:20:00Z" w:initials="HN">
-    <w:p>
-      <w:pPr>
-        <w:pStyle w:val="CommentText"/>
-      </w:pPr>
-      <w:r>
-        <w:rPr>
-          <w:rStyle w:val="CommentReference"/>
-        </w:rPr>
-        <w:annotationRef/>
-      </w:r>
-      <w:r>
-        <w:t>K means clustering does introduce some degree of randomness around the edges—so this might end up being 14-16.</w:t>
-      </w:r>
-    </w:p>
-  </w:comment>
-  <w:comment w:id="27" w:author="Daniel Jacob" w:date="2020-06-28T13:38:00Z" w:initials="JDJ">
-    <w:p>
-      <w:pPr>
-        <w:pStyle w:val="CommentText"/>
-      </w:pPr>
-      <w:r>
-        <w:rPr>
-          <w:rStyle w:val="CommentReference"/>
-        </w:rPr>
-        <w:annotationRef/>
-      </w:r>
-      <w:r>
-        <w:t>But in the last sentence that number was 8? It seems that all this is pretty timid in aggregating regions where you have very little info.  Why?</w:t>
-      </w:r>
-    </w:p>
-  </w:comment>
-  <w:comment w:id="28" w:author="Hannah Nesser" w:date="2020-07-28T14:16:00Z" w:initials="HN">
+  <w:comment w:id="25" w:author="Hannah Nesser" w:date="2020-07-28T14:16:00Z" w:initials="HN">
     <w:p>
       <w:pPr>
         <w:pStyle w:val="CommentText"/>
@@ -27793,7 +27971,7 @@
       </w:r>
     </w:p>
   </w:comment>
-  <w:comment w:id="30" w:author="Daniel Jacob" w:date="2020-06-28T13:42:00Z" w:initials="JDJ">
+  <w:comment w:id="27" w:author="Daniel Jacob" w:date="2020-06-28T13:42:00Z" w:initials="JDJ">
     <w:p>
       <w:pPr>
         <w:pStyle w:val="CommentText"/>
@@ -27809,7 +27987,7 @@
       </w:r>
     </w:p>
   </w:comment>
-  <w:comment w:id="31" w:author="Daniel Jacob" w:date="2020-06-28T13:45:00Z" w:initials="JDJ">
+  <w:comment w:id="28" w:author="Daniel Jacob" w:date="2020-06-28T13:45:00Z" w:initials="JDJ">
     <w:p>
       <w:pPr>
         <w:pStyle w:val="CommentText"/>
@@ -27822,110 +28000,6 @@
       </w:r>
       <w:r>
         <w:t>Had you made a prior decision that you wanted to reduce by a factor of 4? If so, was this because that’s what you decided you could afford (in a demonstrative sense) or is it because the spectrum of the initial estimate implied that you could get away with a factor 4 reduction?</w:t>
-      </w:r>
-    </w:p>
-  </w:comment>
-  <w:comment w:id="32" w:author="Daniel Jacob" w:date="2020-06-28T14:28:00Z" w:initials="JDJ">
-    <w:p>
-      <w:pPr>
-        <w:pStyle w:val="CommentText"/>
-      </w:pPr>
-      <w:r>
-        <w:rPr>
-          <w:rStyle w:val="CommentReference"/>
-        </w:rPr>
-        <w:annotationRef/>
-      </w:r>
-      <w:r>
-        <w:t>You still lose 25% of the information despite shooting to retain 97.5%?</w:t>
-      </w:r>
-    </w:p>
-  </w:comment>
-  <w:comment w:id="33" w:author="Hannah Nesser" w:date="2020-07-29T13:59:00Z" w:initials="HN">
-    <w:p>
-      <w:pPr>
-        <w:pStyle w:val="CommentText"/>
-      </w:pPr>
-      <w:r>
-        <w:rPr>
-          <w:rStyle w:val="CommentReference"/>
-        </w:rPr>
-        <w:annotationRef/>
-      </w:r>
-      <w:r>
-        <w:t>I’ve tried to answer this question in the text.</w:t>
-      </w:r>
-    </w:p>
-  </w:comment>
-  <w:comment w:id="34" w:author="Daniel Jacob" w:date="2020-06-28T14:42:00Z" w:initials="JDJ">
-    <w:p>
-      <w:pPr>
-        <w:pStyle w:val="CommentText"/>
-      </w:pPr>
-      <w:r>
-        <w:rPr>
-          <w:rStyle w:val="CommentReference"/>
-        </w:rPr>
-        <w:annotationRef/>
-      </w:r>
-      <w:r>
-        <w:t xml:space="preserve">0.01 is awfully small. If only 1% of the solution is contributed by observations, who cares? I would go with 0.1. </w:t>
-      </w:r>
-    </w:p>
-  </w:comment>
-  <w:comment w:id="35" w:author="Hannah Nesser" w:date="2020-07-29T14:14:00Z" w:initials="HN">
-    <w:p>
-      <w:pPr>
-        <w:pStyle w:val="CommentText"/>
-      </w:pPr>
-      <w:r>
-        <w:rPr>
-          <w:rStyle w:val="CommentReference"/>
-        </w:rPr>
-        <w:annotationRef/>
-      </w:r>
-      <w:r>
-        <w:t>Most of the grid boxes in the native resolution solution and the reduced rank solution are below 0.1—this threshold leaves very few grid boxes. (I can quantify this for you if you want). I feel pretty confident in the ability of this method to constrain grid cells up to about 140%-150% of the number of model runs we conduct (i.e. if we run the model 100 times, I think we should be able to constrain ~150 grid boxes) regardless of the information content.</w:t>
-      </w:r>
-    </w:p>
-  </w:comment>
-  <w:comment w:id="36" w:author="Daniel Jacob" w:date="2020-06-28T14:40:00Z" w:initials="JDJ">
-    <w:p>
-      <w:pPr>
-        <w:pStyle w:val="CommentText"/>
-      </w:pPr>
-      <w:r>
-        <w:rPr>
-          <w:rStyle w:val="CommentReference"/>
-        </w:rPr>
-        <w:annotationRef/>
-      </w:r>
-      <w:r>
-        <w:t xml:space="preserve">Why so many negative values? It doesn’t seem right, or maybe it’s a consequence of giving too much weight to the </w:t>
-      </w:r>
-      <w:proofErr w:type="spellStart"/>
-      <w:r>
-        <w:t>obs</w:t>
-      </w:r>
-      <w:proofErr w:type="spellEnd"/>
-      <w:r>
-        <w:t xml:space="preserve"> resulting in overfit?</w:t>
-      </w:r>
-    </w:p>
-  </w:comment>
-  <w:comment w:id="37" w:author="Hannah Nesser" w:date="2020-07-29T14:31:00Z" w:initials="HN">
-    <w:p>
-      <w:pPr>
-        <w:pStyle w:val="CommentText"/>
-      </w:pPr>
-      <w:r>
-        <w:rPr>
-          <w:rStyle w:val="CommentReference"/>
-        </w:rPr>
-        <w:annotationRef/>
-      </w:r>
-      <w:r>
-        <w:t>This is a function of gamma, yes. This is part of the reason I originally included a sentence early on about how the solution will not be physical.</w:t>
       </w:r>
     </w:p>
   </w:comment>
@@ -27951,12 +28025,9 @@
   <w15:commentEx w15:paraId="7A15E369" w15:paraIdParent="503F4C36" w15:done="0"/>
   <w15:commentEx w15:paraId="275B84B1" w15:done="0"/>
   <w15:commentEx w15:paraId="3A0FEA61" w15:paraIdParent="275B84B1" w15:done="0"/>
-  <w15:commentEx w15:paraId="13B47FB3" w15:done="0"/>
-  <w15:commentEx w15:paraId="04ED17FD" w15:paraIdParent="13B47FB3" w15:done="0"/>
   <w15:commentEx w15:paraId="67752C51" w15:done="0"/>
-  <w15:commentEx w15:paraId="02634A09" w15:done="0"/>
-  <w15:commentEx w15:paraId="361BE47B" w15:paraIdParent="02634A09" w15:done="0"/>
   <w15:commentEx w15:paraId="75BA4691" w15:done="0"/>
+  <w15:commentEx w15:paraId="3A129D42" w15:done="0"/>
   <w15:commentEx w15:paraId="56365C9A" w15:done="0"/>
   <w15:commentEx w15:paraId="53AC792B" w15:paraIdParent="56365C9A" w15:done="0"/>
   <w15:commentEx w15:paraId="45E30474" w15:done="0"/>
@@ -27966,12 +28037,6 @@
   <w15:commentEx w15:paraId="0B080210" w15:paraIdParent="69556881" w15:done="0"/>
   <w15:commentEx w15:paraId="1BE12B3F" w15:done="0"/>
   <w15:commentEx w15:paraId="2844DBF1" w15:done="0"/>
-  <w15:commentEx w15:paraId="262F4531" w15:done="0"/>
-  <w15:commentEx w15:paraId="7176FB04" w15:paraIdParent="262F4531" w15:done="0"/>
-  <w15:commentEx w15:paraId="48AB296B" w15:done="0"/>
-  <w15:commentEx w15:paraId="39D14967" w15:paraIdParent="48AB296B" w15:done="0"/>
-  <w15:commentEx w15:paraId="48996FBF" w15:done="0"/>
-  <w15:commentEx w15:paraId="1597A4FA" w15:paraIdParent="48996FBF" w15:done="0"/>
 </w15:commentsEx>
 </file>
 
@@ -27983,15 +28048,12 @@
   <w16cex:commentExtensible w16cex:durableId="22E069C5" w16cex:dateUtc="2020-08-14T05:39:00Z"/>
   <w16cex:commentExtensible w16cex:durableId="22E06A0D" w16cex:dateUtc="2020-08-14T05:40:00Z"/>
   <w16cex:commentExtensible w16cex:durableId="22E0D96A" w16cex:dateUtc="2020-08-14T13:35:00Z"/>
-  <w16cex:commentExtensible w16cex:durableId="22C1941E" w16cex:dateUtc="2020-07-21T20:19:00Z"/>
   <w16cex:commentExtensible w16cex:durableId="22CA7C25" w16cex:dateUtc="2020-07-28T14:27:00Z"/>
+  <w16cex:commentExtensible w16cex:durableId="22E0E7B3" w16cex:dateUtc="2020-08-14T14:36:00Z"/>
   <w16cex:commentExtensible w16cex:durableId="22CAAF11" w16cex:dateUtc="2020-07-28T18:05:00Z"/>
   <w16cex:commentExtensible w16cex:durableId="22CAAFC3" w16cex:dateUtc="2020-07-28T18:08:00Z"/>
   <w16cex:commentExtensible w16cex:durableId="22CAB2B5" w16cex:dateUtc="2020-07-28T18:20:00Z"/>
   <w16cex:commentExtensible w16cex:durableId="22CAB1B5" w16cex:dateUtc="2020-07-28T18:16:00Z"/>
-  <w16cex:commentExtensible w16cex:durableId="22CBFF51" w16cex:dateUtc="2020-07-29T17:59:00Z"/>
-  <w16cex:commentExtensible w16cex:durableId="22CC02C0" w16cex:dateUtc="2020-07-29T18:14:00Z"/>
-  <w16cex:commentExtensible w16cex:durableId="22CC06BC" w16cex:dateUtc="2020-07-29T18:31:00Z"/>
 </w16cex:commentsExtensible>
 </file>
 
@@ -28014,12 +28076,9 @@
   <w16cid:commentId w16cid:paraId="7A15E369" w16cid:durableId="22A84D31"/>
   <w16cid:commentId w16cid:paraId="275B84B1" w16cid:durableId="22A2E348"/>
   <w16cid:commentId w16cid:paraId="3A0FEA61" w16cid:durableId="22A84D3A"/>
-  <w16cid:commentId w16cid:paraId="13B47FB3" w16cid:durableId="22A2E573"/>
-  <w16cid:commentId w16cid:paraId="04ED17FD" w16cid:durableId="22A8512F"/>
   <w16cid:commentId w16cid:paraId="67752C51" w16cid:durableId="22E0D96A"/>
-  <w16cid:commentId w16cid:paraId="02634A09" w16cid:durableId="22A2F01A"/>
-  <w16cid:commentId w16cid:paraId="361BE47B" w16cid:durableId="22C1941E"/>
   <w16cid:commentId w16cid:paraId="75BA4691" w16cid:durableId="22CA7C25"/>
+  <w16cid:commentId w16cid:paraId="3A129D42" w16cid:durableId="22E0E7B3"/>
   <w16cid:commentId w16cid:paraId="56365C9A" w16cid:durableId="22A31B40"/>
   <w16cid:commentId w16cid:paraId="53AC792B" w16cid:durableId="22CAAF11"/>
   <w16cid:commentId w16cid:paraId="45E30474" w16cid:durableId="22A31B61"/>
@@ -28029,12 +28088,6 @@
   <w16cid:commentId w16cid:paraId="0B080210" w16cid:durableId="22CAB1B5"/>
   <w16cid:commentId w16cid:paraId="1BE12B3F" w16cid:durableId="22A31CAA"/>
   <w16cid:commentId w16cid:paraId="2844DBF1" w16cid:durableId="22A31D5D"/>
-  <w16cid:commentId w16cid:paraId="262F4531" w16cid:durableId="22A327A8"/>
-  <w16cid:commentId w16cid:paraId="7176FB04" w16cid:durableId="22CBFF51"/>
-  <w16cid:commentId w16cid:paraId="48AB296B" w16cid:durableId="22CC02A4"/>
-  <w16cid:commentId w16cid:paraId="39D14967" w16cid:durableId="22CC02C0"/>
-  <w16cid:commentId w16cid:paraId="48996FBF" w16cid:durableId="22A32A73"/>
-  <w16cid:commentId w16cid:paraId="1597A4FA" w16cid:durableId="22CC06BC"/>
 </w16cid:commentsIds>
 </file>
 

</xml_diff>